<commit_message>
Added introduction and first part of review and analysis of logical games engines in master thesis. Added presentations from seminars adn one publication from author of Connect6.
</commit_message>
<xml_diff>
--- a/MasterThesis-pl.docx
+++ b/MasterThesis-pl.docx
@@ -1196,8 +1196,6 @@
         </w:rPr>
         <w:br w:type="page"/>
       </w:r>
-      <w:bookmarkStart w:id="3" w:name="_GoBack"/>
-      <w:bookmarkEnd w:id="3"/>
     </w:p>
     <w:p>
       <w:pPr>
@@ -1207,31 +1205,123 @@
           <w:numId w:val="0"/>
         </w:numPr>
       </w:pPr>
-      <w:bookmarkStart w:id="4" w:name="_Toc452764786"/>
+      <w:bookmarkStart w:id="3" w:name="_Toc452764786"/>
       <w:r>
         <w:lastRenderedPageBreak/>
         <w:t>Wykaz ważniejszych oznaczeń i skrótów</w:t>
       </w:r>
+      <w:bookmarkEnd w:id="3"/>
+    </w:p>
+    <w:p>
+      <w:pPr>
+        <w:rPr>
+          <w:lang w:val="en-US"/>
+        </w:rPr>
+      </w:pPr>
+      <w:r>
+        <w:rPr>
+          <w:lang w:val="en-US"/>
+        </w:rPr>
+        <w:t>ICGA</w:t>
+      </w:r>
+      <w:r>
+        <w:rPr>
+          <w:lang w:val="en-US"/>
+        </w:rPr>
+        <w:t xml:space="preserve"> –</w:t>
+      </w:r>
+      <w:r>
+        <w:rPr>
+          <w:lang w:val="en-US"/>
+        </w:rPr>
+        <w:t xml:space="preserve"> International Computer Games Association</w:t>
+      </w:r>
+    </w:p>
+    <w:p>
+      <w:pPr>
+        <w:rPr>
+          <w:lang w:val="en-US"/>
+        </w:rPr>
+      </w:pPr>
+      <w:r>
+        <w:rPr>
+          <w:lang w:val="en-US"/>
+        </w:rPr>
+        <w:t>TCEC</w:t>
+      </w:r>
+      <w:r>
+        <w:rPr>
+          <w:lang w:val="en-US"/>
+        </w:rPr>
+        <w:t xml:space="preserve"> – </w:t>
+      </w:r>
+      <w:r>
+        <w:rPr>
+          <w:lang w:val="en-US"/>
+        </w:rPr>
+        <w:t>Top Chess Engine Championship</w:t>
+      </w:r>
+    </w:p>
+    <w:p>
+      <w:r>
+        <w:t>WPF</w:t>
+      </w:r>
+      <w:r>
+        <w:t xml:space="preserve"> – </w:t>
+      </w:r>
+      <w:r>
+        <w:t>Windows Presentation Foundation</w:t>
+      </w:r>
+    </w:p>
+    <w:p>
+      <w:r>
+        <w:t>GUI – graficzny interfejs użytkownika</w:t>
+      </w:r>
+    </w:p>
+    <w:p>
+      <w:r>
+        <w:t>UI – interfejs użytkownika</w:t>
+      </w:r>
+    </w:p>
+    <w:p>
+      <w:r>
+        <w:t>.NET</w:t>
+      </w:r>
+      <w:r>
+        <w:t xml:space="preserve"> – </w:t>
+      </w:r>
+      <w:r>
+        <w:t xml:space="preserve">Microsoft </w:t>
+      </w:r>
+      <w:r>
+        <w:t>.NET Framework</w:t>
+      </w:r>
+    </w:p>
+    <w:p>
+      <w:r>
+        <w:t>n – liczba wierszy planszy</w:t>
+      </w:r>
+    </w:p>
+    <w:p>
+      <w:r>
+        <w:t>m – liczba kolumn planszy</w:t>
+      </w:r>
+      <w:bookmarkStart w:id="4" w:name="_GoBack"/>
       <w:bookmarkEnd w:id="4"/>
     </w:p>
     <w:p>
       <w:r>
-        <w:t>e – gówno</w:t>
-      </w:r>
-    </w:p>
-    <w:p>
-      <w:r>
-        <w:t>f – gówno do potęgi</w:t>
-      </w:r>
-    </w:p>
-    <w:p>
-      <w:r>
-        <w:t>h – ciężkość</w:t>
-      </w:r>
-    </w:p>
-    <w:p>
-      <w:r>
-        <w:t>ypsylon – heheszki</w:t>
+        <w:t>k – k-pod-rząd postawionych pionów jest potrzebnych żeby wygrać</w:t>
+      </w:r>
+    </w:p>
+    <w:p>
+      <w:r>
+        <w:t>p – liczba ruchów (np. stawianych pionów) w turze gracza</w:t>
+      </w:r>
+    </w:p>
+    <w:p>
+      <w:r>
+        <w:t>q – liczba ruchów (np. stawianych pionów) przez pierwszego gracza w pierwszej turze</w:t>
       </w:r>
     </w:p>
     <w:p>
@@ -1257,14 +1347,146 @@
     </w:p>
     <w:p>
       <w:r>
-        <w:t>Hahahjkafasf, fsafasfhajkfasd sadjkghaskjd fhdjskfhasd hjasdkjgsd jsdkvds vvvvhjkhsadd jhfdskghdsajk hjsdkjghsdkagsd, vhsdkjvhsdkjvhajksd sdgasdghafkgsdksa agwrgksajk hjdksghajdskjvhdsk hkjvsdvhskdvjsdahkvjs.</w:t>
-      </w:r>
-    </w:p>
-    <w:p>
-      <w:r>
-        <w:t>HHHjhfajkdfhasjkfs dfsdkvnsdv sdjkhjfkdnsv jdshvjksdvsd hvjkdvhsdjkv svjksdhvjkdshvjkds jvhdsjkvdshvjkds vjdshvkjsdhvsd jvdshvjkds hahahaha  ajajajajajajaa fhjfjfa hfjd fjdhjad. Alaafkld afas jkfsa. Jjfafkjafasjajkv vhkajvhdjsk.</w:t>
-      </w:r>
-    </w:p>
+        <w:t xml:space="preserve">W początkowych dziejach algorytmiki i komputerów znacznie </w:t>
+      </w:r>
+      <w:r>
+        <w:t>bardziej istotną</w:t>
+      </w:r>
+      <w:r>
+        <w:t xml:space="preserve"> cechą algorytmów była złożoność pamięciowa [1]. Wynikało to z faktu, że dostępne komputery miały mało pamięci operacyjnej a sama w sobie była ona niezwykle droga.</w:t>
+      </w:r>
+      <w:r>
+        <w:t xml:space="preserve"> </w:t>
+      </w:r>
+      <w:r>
+        <w:t>Duża jej ilość jest natomiast niezbędna dla niektórych silników gier logicznych, jako, że muszą one np. generować możliwe posunięcia lub trzymać „drzewo gry” w pamięci. D</w:t>
+      </w:r>
+      <w:r>
+        <w:t>okładając do tego niewielką wydajność pierwszych komputerów</w:t>
+      </w:r>
+      <w:r>
+        <w:t>,</w:t>
+      </w:r>
+      <w:r>
+        <w:t xml:space="preserve"> pierwsze programy dobrze grające w gry logiczne jak warcaby czy szachy nie pojawiły się </w:t>
+      </w:r>
+      <w:r>
+        <w:t xml:space="preserve">aż do </w:t>
+      </w:r>
+      <w:r>
+        <w:t>późnych lat siedemdziesiątych [2][3][4].</w:t>
+      </w:r>
+    </w:p>
+    <w:p>
+      <w:r>
+        <w:t xml:space="preserve">Dzisiaj dzięki dużej, taniej i łatwo dostępnej pamięci operacyjnej, wysokiej wydajności procesorów i rozwojowi algorytmiki mamy do czynienia z prawdziwym rozkwitem </w:t>
+      </w:r>
+      <w:r>
+        <w:t xml:space="preserve">dziedziny zajmującej się </w:t>
+      </w:r>
+      <w:r>
+        <w:t>programami grającymi.</w:t>
+      </w:r>
+      <w:r>
+        <w:t xml:space="preserve"> Rozwój jest tym bardziej podsycany poprzez nieustanną rywalizację pomiędzy programami grającymi podczas takich wydarzeń jak olimpiada ICGA [5][6] czy TCEC [7]. Na samej olimpiadzie ICGA rozgrywane są corocznie mistrzostwa programów grających w około 36 różnych gier logicznych [8] a autorzy zapewniają możliwość dodania kolejnych gier jeżeli tylko znajdą się chętni [9].</w:t>
+      </w:r>
+    </w:p>
+    <w:p>
+      <w:r>
+        <w:t xml:space="preserve">Przy całej tej rywalizacji i rozwoju oczywiste jest, że kolejne generacje silników gier będą coraz bardziej wydajne i coraz lepiej wykorzystujące zasoby sprzętowe. Jedną z możliwości dalszego zwiększania wydajności jest stosowanie optymalizacji sprzętowych – wykorzystywanie konkretnych funkcji architektury procesora, o ile są dostępne. </w:t>
+      </w:r>
+      <w:r>
+        <w:t>Często wymaga to umieszczania wstawek assemblerowych w kodzie źródłowym programu grającego.</w:t>
+      </w:r>
+    </w:p>
+    <w:p>
+      <w:r>
+        <w:t xml:space="preserve">Trzeba jednak przyznać nam, jako gatunkowi ludźkiemu niemały sukces na tym polu, dzięki wspomnianemu szybkiemu rozwojowi wydajności procesorów, pojemności pamięci i efektywności algorytmów udało się w </w:t>
+      </w:r>
+      <w:r>
+        <w:t>2007 ro</w:t>
+      </w:r>
+      <w:r>
+        <w:t>ku rozwiązać wariant angielski W</w:t>
+      </w:r>
+      <w:r>
+        <w:t xml:space="preserve">arcabów [10]. Rozwiązanie jest określane jako </w:t>
+      </w:r>
+      <w:r>
+        <w:rPr>
+          <w:i/>
+        </w:rPr>
+        <w:t>słabe</w:t>
+      </w:r>
+      <w:r>
+        <w:t>, tj algorytm zaimplementowany w programie Chinook nie mna gwarancji wygranej z każdym przeciwnikie, ale jest zagwarantowane, że nigdy nie przegra. Tak czy owak, robi to ogromne wrażenie i jest wspólnym osiągnięciem algorytmiki i inżynierii komputerowej – wyznacznikiem naszego postępu jako ludzkość. Algorytmika, która korzysta z dobrodziejstw inżynierii komputerowej, możnaby rzecz „algorytmy zoptymalizowane pod sprzęt” to właśnie bardzo istotna część tej pracy dyplomowej jak i nowoczesnych programów grających.</w:t>
+      </w:r>
+    </w:p>
+    <w:p>
+      <w:r>
+        <w:t xml:space="preserve">W niniejszej pracy z racji </w:t>
+      </w:r>
+      <w:r>
+        <w:t>złożoności tematyki i trudności implementacji wydajnych silników gier logicznych poświecono cały</w:t>
+      </w:r>
+      <w:r>
+        <w:t xml:space="preserve"> pierwszy</w:t>
+      </w:r>
+      <w:r>
+        <w:t xml:space="preserve"> rozdział </w:t>
+      </w:r>
+      <w:r>
+        <w:t>na przegląd i analizę dostępnych implementacji silników popularnych gier logicznych. Przegląd ten przede wszystkim ma za zadanie nakreślić ogólny trend w rozwoju silników gier i co ważniejsze umożliwić autorowi implementację generatora silników dla wybranej gry logicznej w rozdziale drugim.</w:t>
+      </w:r>
+    </w:p>
+    <w:p>
+      <w:r>
+        <w:t xml:space="preserve">Głównym celem pracy jest implementacja i analiza generatora silników dla wybranej gry logicznej. </w:t>
+      </w:r>
+      <w:r>
+        <w:t xml:space="preserve">Program powinien umożliwić obsługującemu go </w:t>
+      </w:r>
+      <w:r>
+        <w:t xml:space="preserve">człowiekowi wygodne wygenerowanie </w:t>
+      </w:r>
+      <w:r>
+        <w:t xml:space="preserve"> </w:t>
+      </w:r>
+      <w:r>
+        <w:t>konkretnego silnika wybranej gry logicznej,</w:t>
+      </w:r>
+      <w:r>
+        <w:t xml:space="preserve">  parametryzowanego takimi wartościami jak: rozmiary planszy, liczba pól aktywnych planszy, zasady gry, liczba graczy</w:t>
+      </w:r>
+      <w:r>
+        <w:t xml:space="preserve">. </w:t>
+      </w:r>
+      <w:r>
+        <w:t>W implementacji głównym wyzwaniem jest napisać taki generato</w:t>
+      </w:r>
+      <w:r>
+        <w:t>r</w:t>
+      </w:r>
+      <w:r>
+        <w:t xml:space="preserve">, aby generowane silniki były przynajmniej równie dobre (równie szybkie, z równie mocnym AI) </w:t>
+      </w:r>
+      <w:r>
+        <w:t xml:space="preserve">co znane silniki dla wybranej gry. Jest to zadanie </w:t>
+      </w:r>
+      <w:r>
+        <w:lastRenderedPageBreak/>
+        <w:t>zdecydowanie trudne, dlatego też cały trzeci rozdział jest przeznaczony na sprawdzenie poprawności i wydajności zaimplementowanego generatora.</w:t>
+      </w:r>
+    </w:p>
+    <w:p>
+      <w:r>
+        <w:t xml:space="preserve">Podsumowując jak już wspomniano praca ma zasadniczo trzy części, w pewnym sensie są więc trzy cele do zrealizowania w pracy. Część  pierwsza jest  czysto opisowa, skupia się na przeglądzie i analizie dostępnych silników gier logicznych, jej celem jest poznanie trendów implementacyjnych współczesnych programów grających. Część druga jest czysto implementacyjna, jej celem jest powstanie generatora wydajnych i poprawnych silników wybranej gry logicznej. Część trzecia ma najbardziej charakter analizy i testów, jej celem jest zbadanie wydajności zaimplementowanego generatora i jego dogłębne przetestowanie (głównie poprzez testowanie silników przez niego generowanych. </w:t>
+      </w:r>
+      <w:r>
+        <w:t xml:space="preserve"> </w:t>
+      </w:r>
+    </w:p>
+    <w:p/>
     <w:p>
       <w:r>
         <w:br w:type="page"/>
@@ -1286,6 +1508,2975 @@
     </w:p>
     <w:p>
       <w:r>
+        <w:t>W niniejszym rozdziale postanowiono bliżej przyjrzeć się wybranym, dostępnym implementacjom silników popularnych gier logicznych. Ze względu na ograniczoną objętość pracy, należało dokonać mądrych wyborów, tj. wybrać nowoczesne</w:t>
+      </w:r>
+      <w:r>
+        <w:t xml:space="preserve"> </w:t>
+      </w:r>
+      <w:r>
+        <w:t>i aktywnie rozwijane silniki (aby uwzględnić trend ich rozwoju), ale też przeznaczone do popularnych gier (większa rywalizacja, więc wyższa jakość implementacji). Autor jako miłośnik czystego kodu</w:t>
+      </w:r>
+      <w:r>
+        <w:t>, w procesie wyboru silników do analizy, dużą wagę przywiązywał również do tego czy udostępniony kod źródłowy programu grającego jest dobrze ustrukturalizowany i przejrzyście napisany.</w:t>
+      </w:r>
+    </w:p>
+    <w:p>
+      <w:r>
+        <w:t>Wstępnie zadecydowano również, że najlepsze do analizy będą programy najlepsze w swojej dziedzinie, interesujące są przecież rozwiązania bliskie optymalnym – można zadać pytanie „co takiego znajduje się w kodzie programu grającego, że dało mu przewagę nad innymi”. W tym celu przeanalizowano wyniki z olimpiad ICGA i TCEC.</w:t>
+      </w:r>
+    </w:p>
+    <w:p>
+      <w:pPr>
+        <w:pStyle w:val="Caption"/>
+        <w:keepNext/>
+        <w:rPr>
+          <w:lang w:val="en-US"/>
+        </w:rPr>
+      </w:pPr>
+      <w:proofErr w:type="spellStart"/>
+      <w:r>
+        <w:rPr>
+          <w:b/>
+          <w:lang w:val="en-US"/>
+        </w:rPr>
+        <w:t>Tabela</w:t>
+      </w:r>
+      <w:proofErr w:type="spellEnd"/>
+      <w:r>
+        <w:rPr>
+          <w:b/>
+          <w:lang w:val="en-US"/>
+        </w:rPr>
+        <w:t xml:space="preserve"> </w:t>
+      </w:r>
+      <w:r>
+        <w:rPr>
+          <w:b/>
+          <w:lang w:val="en-US"/>
+        </w:rPr>
+        <w:fldChar w:fldCharType="begin"/>
+      </w:r>
+      <w:r>
+        <w:rPr>
+          <w:b/>
+          <w:lang w:val="en-US"/>
+        </w:rPr>
+        <w:instrText xml:space="preserve"> STYLEREF 1 \s </w:instrText>
+      </w:r>
+      <w:r>
+        <w:rPr>
+          <w:b/>
+          <w:lang w:val="en-US"/>
+        </w:rPr>
+        <w:fldChar w:fldCharType="separate"/>
+      </w:r>
+      <w:r>
+        <w:rPr>
+          <w:b/>
+          <w:noProof/>
+          <w:lang w:val="en-US"/>
+        </w:rPr>
+        <w:t>2</w:t>
+      </w:r>
+      <w:r>
+        <w:rPr>
+          <w:b/>
+          <w:lang w:val="en-US"/>
+        </w:rPr>
+        <w:fldChar w:fldCharType="end"/>
+      </w:r>
+      <w:r>
+        <w:rPr>
+          <w:b/>
+          <w:lang w:val="en-US"/>
+        </w:rPr>
+        <w:t>.</w:t>
+      </w:r>
+      <w:r>
+        <w:rPr>
+          <w:b/>
+          <w:lang w:val="en-US"/>
+        </w:rPr>
+        <w:fldChar w:fldCharType="begin"/>
+      </w:r>
+      <w:r>
+        <w:rPr>
+          <w:b/>
+          <w:lang w:val="en-US"/>
+        </w:rPr>
+        <w:instrText xml:space="preserve"> SEQ Tabela \* ARABIC \s 1 </w:instrText>
+      </w:r>
+      <w:r>
+        <w:rPr>
+          <w:b/>
+          <w:lang w:val="en-US"/>
+        </w:rPr>
+        <w:fldChar w:fldCharType="separate"/>
+      </w:r>
+      <w:r>
+        <w:rPr>
+          <w:b/>
+          <w:noProof/>
+          <w:lang w:val="en-US"/>
+        </w:rPr>
+        <w:t>1</w:t>
+      </w:r>
+      <w:r>
+        <w:rPr>
+          <w:b/>
+          <w:lang w:val="en-US"/>
+        </w:rPr>
+        <w:fldChar w:fldCharType="end"/>
+      </w:r>
+      <w:r>
+        <w:rPr>
+          <w:b/>
+          <w:lang w:val="en-US"/>
+        </w:rPr>
+        <w:t>.</w:t>
+      </w:r>
+      <w:r>
+        <w:rPr>
+          <w:lang w:val="en-US"/>
+        </w:rPr>
+        <w:t xml:space="preserve"> </w:t>
+      </w:r>
+      <w:proofErr w:type="spellStart"/>
+      <w:r>
+        <w:rPr>
+          <w:lang w:val="en-US"/>
+        </w:rPr>
+        <w:t>Wyniki</w:t>
+      </w:r>
+      <w:proofErr w:type="spellEnd"/>
+      <w:r>
+        <w:rPr>
+          <w:lang w:val="en-US"/>
+        </w:rPr>
+        <w:t xml:space="preserve"> </w:t>
+      </w:r>
+      <w:proofErr w:type="spellStart"/>
+      <w:r>
+        <w:rPr>
+          <w:lang w:val="en-US"/>
+        </w:rPr>
+        <w:t>turnieju</w:t>
+      </w:r>
+      <w:proofErr w:type="spellEnd"/>
+      <w:r>
+        <w:rPr>
+          <w:lang w:val="en-US"/>
+        </w:rPr>
+        <w:t xml:space="preserve"> "Top Chess Engine Championship"</w:t>
+      </w:r>
+      <w:r>
+        <w:rPr>
+          <w:noProof/>
+          <w:lang w:val="en-US"/>
+        </w:rPr>
+        <w:t xml:space="preserve"> [5</w:t>
+      </w:r>
+      <w:r>
+        <w:rPr>
+          <w:noProof/>
+          <w:lang w:val="en-US"/>
+        </w:rPr>
+        <w:t>]</w:t>
+      </w:r>
+    </w:p>
+    <w:tbl>
+      <w:tblPr>
+        <w:tblStyle w:val="TableGrid"/>
+        <w:tblW w:w="5000" w:type="pct"/>
+        <w:tblLook w:val="04A0" w:firstRow="1" w:lastRow="0" w:firstColumn="1" w:lastColumn="0" w:noHBand="0" w:noVBand="1"/>
+      </w:tblPr>
+      <w:tblGrid>
+        <w:gridCol w:w="2039"/>
+        <w:gridCol w:w="2503"/>
+        <w:gridCol w:w="1966"/>
+        <w:gridCol w:w="1964"/>
+      </w:tblGrid>
+      <w:tr>
+        <w:trPr>
+          <w:trHeight w:val="20"/>
+        </w:trPr>
+        <w:tc>
+          <w:tcPr>
+            <w:tcW w:w="1204" w:type="pct"/>
+            <w:hideMark/>
+          </w:tcPr>
+          <w:p>
+            <w:pPr>
+              <w:pStyle w:val="TrescTabeli"/>
+            </w:pPr>
+            <w:proofErr w:type="spellStart"/>
+            <w:r>
+              <w:t>Sezon</w:t>
+            </w:r>
+            <w:proofErr w:type="spellEnd"/>
+          </w:p>
+        </w:tc>
+        <w:tc>
+          <w:tcPr>
+            <w:tcW w:w="1477" w:type="pct"/>
+            <w:hideMark/>
+          </w:tcPr>
+          <w:p>
+            <w:pPr>
+              <w:pStyle w:val="TrescTabeli"/>
+            </w:pPr>
+            <w:r>
+              <w:t>Data</w:t>
+            </w:r>
+          </w:p>
+        </w:tc>
+        <w:tc>
+          <w:tcPr>
+            <w:tcW w:w="1160" w:type="pct"/>
+            <w:hideMark/>
+          </w:tcPr>
+          <w:p>
+            <w:pPr>
+              <w:pStyle w:val="TrescTabeli"/>
+            </w:pPr>
+            <w:proofErr w:type="spellStart"/>
+            <w:r>
+              <w:t>Zwycięzca</w:t>
+            </w:r>
+            <w:proofErr w:type="spellEnd"/>
+          </w:p>
+        </w:tc>
+        <w:tc>
+          <w:tcPr>
+            <w:tcW w:w="1160" w:type="pct"/>
+            <w:hideMark/>
+          </w:tcPr>
+          <w:p>
+            <w:pPr>
+              <w:pStyle w:val="TrescTabeli"/>
+            </w:pPr>
+            <w:proofErr w:type="spellStart"/>
+            <w:r>
+              <w:t>Drugie</w:t>
+            </w:r>
+            <w:proofErr w:type="spellEnd"/>
+            <w:r>
+              <w:t xml:space="preserve"> </w:t>
+            </w:r>
+            <w:proofErr w:type="spellStart"/>
+            <w:r>
+              <w:t>miejsce</w:t>
+            </w:r>
+            <w:proofErr w:type="spellEnd"/>
+          </w:p>
+        </w:tc>
+      </w:tr>
+      <w:tr>
+        <w:trPr>
+          <w:trHeight w:val="20"/>
+        </w:trPr>
+        <w:tc>
+          <w:tcPr>
+            <w:tcW w:w="1204" w:type="pct"/>
+            <w:hideMark/>
+          </w:tcPr>
+          <w:p>
+            <w:pPr>
+              <w:pStyle w:val="TrescTabeli"/>
+            </w:pPr>
+            <w:r>
+              <w:t>1</w:t>
+            </w:r>
+          </w:p>
+        </w:tc>
+        <w:tc>
+          <w:tcPr>
+            <w:tcW w:w="1477" w:type="pct"/>
+            <w:hideMark/>
+          </w:tcPr>
+          <w:p>
+            <w:pPr>
+              <w:pStyle w:val="TrescTabeli"/>
+            </w:pPr>
+            <w:r>
+              <w:t>Dec 2010 – Feb 2011</w:t>
+            </w:r>
+          </w:p>
+        </w:tc>
+        <w:tc>
+          <w:tcPr>
+            <w:tcW w:w="1160" w:type="pct"/>
+            <w:hideMark/>
+          </w:tcPr>
+          <w:p>
+            <w:pPr>
+              <w:pStyle w:val="TrescTabeli"/>
+            </w:pPr>
+            <w:r>
+              <w:rPr>
+                <w:bCs/>
+              </w:rPr>
+              <w:t>Houdini</w:t>
+            </w:r>
+            <w:r>
+              <w:t> 1.5a</w:t>
+            </w:r>
+          </w:p>
+        </w:tc>
+        <w:tc>
+          <w:tcPr>
+            <w:tcW w:w="1160" w:type="pct"/>
+            <w:hideMark/>
+          </w:tcPr>
+          <w:p>
+            <w:pPr>
+              <w:pStyle w:val="TrescTabeli"/>
+            </w:pPr>
+            <w:proofErr w:type="spellStart"/>
+            <w:r>
+              <w:t>Rybka</w:t>
+            </w:r>
+            <w:proofErr w:type="spellEnd"/>
+            <w:r>
+              <w:t> 4.0</w:t>
+            </w:r>
+          </w:p>
+        </w:tc>
+      </w:tr>
+      <w:tr>
+        <w:trPr>
+          <w:trHeight w:val="20"/>
+        </w:trPr>
+        <w:tc>
+          <w:tcPr>
+            <w:tcW w:w="1204" w:type="pct"/>
+            <w:hideMark/>
+          </w:tcPr>
+          <w:p>
+            <w:pPr>
+              <w:pStyle w:val="TrescTabeli"/>
+            </w:pPr>
+            <w:r>
+              <w:t>2</w:t>
+            </w:r>
+          </w:p>
+        </w:tc>
+        <w:tc>
+          <w:tcPr>
+            <w:tcW w:w="1477" w:type="pct"/>
+            <w:hideMark/>
+          </w:tcPr>
+          <w:p>
+            <w:pPr>
+              <w:pStyle w:val="TrescTabeli"/>
+            </w:pPr>
+            <w:r>
+              <w:t>Feb 2011 – Apr 2011</w:t>
+            </w:r>
+          </w:p>
+        </w:tc>
+        <w:tc>
+          <w:tcPr>
+            <w:tcW w:w="1160" w:type="pct"/>
+            <w:hideMark/>
+          </w:tcPr>
+          <w:p>
+            <w:pPr>
+              <w:pStyle w:val="TrescTabeli"/>
+            </w:pPr>
+            <w:r>
+              <w:t>Houdini 1.5a</w:t>
+            </w:r>
+          </w:p>
+        </w:tc>
+        <w:tc>
+          <w:tcPr>
+            <w:tcW w:w="1160" w:type="pct"/>
+            <w:hideMark/>
+          </w:tcPr>
+          <w:p>
+            <w:pPr>
+              <w:pStyle w:val="TrescTabeli"/>
+            </w:pPr>
+            <w:proofErr w:type="spellStart"/>
+            <w:r>
+              <w:t>Rybka</w:t>
+            </w:r>
+            <w:proofErr w:type="spellEnd"/>
+            <w:r>
+              <w:t xml:space="preserve"> 4.1</w:t>
+            </w:r>
+          </w:p>
+        </w:tc>
+      </w:tr>
+      <w:tr>
+        <w:trPr>
+          <w:trHeight w:val="20"/>
+        </w:trPr>
+        <w:tc>
+          <w:tcPr>
+            <w:tcW w:w="1204" w:type="pct"/>
+            <w:hideMark/>
+          </w:tcPr>
+          <w:p>
+            <w:pPr>
+              <w:pStyle w:val="TrescTabeli"/>
+            </w:pPr>
+            <w:r>
+              <w:t>3</w:t>
+            </w:r>
+          </w:p>
+        </w:tc>
+        <w:tc>
+          <w:tcPr>
+            <w:tcW w:w="1477" w:type="pct"/>
+            <w:hideMark/>
+          </w:tcPr>
+          <w:p>
+            <w:pPr>
+              <w:pStyle w:val="TrescTabeli"/>
+            </w:pPr>
+            <w:r>
+              <w:t>Apr 2011 – May 2011</w:t>
+            </w:r>
+          </w:p>
+        </w:tc>
+        <w:tc>
+          <w:tcPr>
+            <w:tcW w:w="2320" w:type="pct"/>
+            <w:gridSpan w:val="2"/>
+            <w:hideMark/>
+          </w:tcPr>
+          <w:p>
+            <w:pPr>
+              <w:pStyle w:val="TrescTabeli"/>
+            </w:pPr>
+            <w:proofErr w:type="spellStart"/>
+            <w:r>
+              <w:rPr>
+                <w:i/>
+                <w:iCs/>
+              </w:rPr>
+              <w:t>brak</w:t>
+            </w:r>
+            <w:proofErr w:type="spellEnd"/>
+            <w:r>
+              <w:rPr>
+                <w:i/>
+                <w:iCs/>
+              </w:rPr>
+              <w:t xml:space="preserve"> (</w:t>
+            </w:r>
+            <w:proofErr w:type="spellStart"/>
+            <w:r>
+              <w:rPr>
+                <w:i/>
+                <w:iCs/>
+              </w:rPr>
+              <w:t>sezon</w:t>
+            </w:r>
+            <w:proofErr w:type="spellEnd"/>
+            <w:r>
+              <w:rPr>
+                <w:i/>
+                <w:iCs/>
+              </w:rPr>
+              <w:t xml:space="preserve"> </w:t>
+            </w:r>
+            <w:proofErr w:type="spellStart"/>
+            <w:r>
+              <w:rPr>
+                <w:i/>
+                <w:iCs/>
+              </w:rPr>
+              <w:t>nie</w:t>
+            </w:r>
+            <w:r>
+              <w:rPr>
+                <w:i/>
+                <w:iCs/>
+              </w:rPr>
+              <w:t>dokończony</w:t>
+            </w:r>
+            <w:proofErr w:type="spellEnd"/>
+            <w:r>
+              <w:rPr>
+                <w:i/>
+                <w:iCs/>
+              </w:rPr>
+              <w:t>)</w:t>
+            </w:r>
+          </w:p>
+        </w:tc>
+      </w:tr>
+      <w:tr>
+        <w:trPr>
+          <w:trHeight w:val="20"/>
+        </w:trPr>
+        <w:tc>
+          <w:tcPr>
+            <w:tcW w:w="1204" w:type="pct"/>
+            <w:hideMark/>
+          </w:tcPr>
+          <w:p>
+            <w:pPr>
+              <w:pStyle w:val="TrescTabeli"/>
+            </w:pPr>
+            <w:r>
+              <w:t>4</w:t>
+            </w:r>
+          </w:p>
+        </w:tc>
+        <w:tc>
+          <w:tcPr>
+            <w:tcW w:w="1477" w:type="pct"/>
+            <w:hideMark/>
+          </w:tcPr>
+          <w:p>
+            <w:pPr>
+              <w:pStyle w:val="TrescTabeli"/>
+            </w:pPr>
+            <w:r>
+              <w:t>Jan 2013 – May 2013</w:t>
+            </w:r>
+          </w:p>
+        </w:tc>
+        <w:tc>
+          <w:tcPr>
+            <w:tcW w:w="1160" w:type="pct"/>
+            <w:hideMark/>
+          </w:tcPr>
+          <w:p>
+            <w:pPr>
+              <w:pStyle w:val="TrescTabeli"/>
+            </w:pPr>
+            <w:r>
+              <w:t>Houdini 3</w:t>
+            </w:r>
+          </w:p>
+        </w:tc>
+        <w:tc>
+          <w:tcPr>
+            <w:tcW w:w="1160" w:type="pct"/>
+            <w:hideMark/>
+          </w:tcPr>
+          <w:p>
+            <w:pPr>
+              <w:pStyle w:val="TrescTabeli"/>
+            </w:pPr>
+            <w:proofErr w:type="spellStart"/>
+            <w:r>
+              <w:t>Stockfish</w:t>
+            </w:r>
+            <w:proofErr w:type="spellEnd"/>
+            <w:r>
+              <w:t xml:space="preserve"> 250413</w:t>
+            </w:r>
+          </w:p>
+        </w:tc>
+      </w:tr>
+      <w:tr>
+        <w:trPr>
+          <w:trHeight w:val="20"/>
+        </w:trPr>
+        <w:tc>
+          <w:tcPr>
+            <w:tcW w:w="1204" w:type="pct"/>
+            <w:hideMark/>
+          </w:tcPr>
+          <w:p>
+            <w:pPr>
+              <w:pStyle w:val="TrescTabeli"/>
+            </w:pPr>
+            <w:r>
+              <w:t>5</w:t>
+            </w:r>
+          </w:p>
+        </w:tc>
+        <w:tc>
+          <w:tcPr>
+            <w:tcW w:w="1477" w:type="pct"/>
+            <w:hideMark/>
+          </w:tcPr>
+          <w:p>
+            <w:pPr>
+              <w:pStyle w:val="TrescTabeli"/>
+            </w:pPr>
+            <w:r>
+              <w:t>Aug 2013 – Dec 2013</w:t>
+            </w:r>
+          </w:p>
+        </w:tc>
+        <w:tc>
+          <w:tcPr>
+            <w:tcW w:w="1160" w:type="pct"/>
+            <w:hideMark/>
+          </w:tcPr>
+          <w:p>
+            <w:pPr>
+              <w:pStyle w:val="TrescTabeli"/>
+            </w:pPr>
+            <w:r>
+              <w:rPr>
+                <w:bCs/>
+              </w:rPr>
+              <w:t>Komodo</w:t>
+            </w:r>
+            <w:r>
+              <w:t> 1142</w:t>
+            </w:r>
+          </w:p>
+        </w:tc>
+        <w:tc>
+          <w:tcPr>
+            <w:tcW w:w="1160" w:type="pct"/>
+            <w:hideMark/>
+          </w:tcPr>
+          <w:p>
+            <w:pPr>
+              <w:pStyle w:val="TrescTabeli"/>
+            </w:pPr>
+            <w:proofErr w:type="spellStart"/>
+            <w:r>
+              <w:t>Stockfish</w:t>
+            </w:r>
+            <w:proofErr w:type="spellEnd"/>
+            <w:r>
+              <w:t xml:space="preserve"> 191113</w:t>
+            </w:r>
+          </w:p>
+        </w:tc>
+      </w:tr>
+      <w:tr>
+        <w:trPr>
+          <w:trHeight w:val="20"/>
+        </w:trPr>
+        <w:tc>
+          <w:tcPr>
+            <w:tcW w:w="1204" w:type="pct"/>
+            <w:hideMark/>
+          </w:tcPr>
+          <w:p>
+            <w:pPr>
+              <w:pStyle w:val="TrescTabeli"/>
+            </w:pPr>
+            <w:r>
+              <w:t>6</w:t>
+            </w:r>
+          </w:p>
+        </w:tc>
+        <w:tc>
+          <w:tcPr>
+            <w:tcW w:w="1477" w:type="pct"/>
+            <w:hideMark/>
+          </w:tcPr>
+          <w:p>
+            <w:pPr>
+              <w:pStyle w:val="TrescTabeli"/>
+            </w:pPr>
+            <w:r>
+              <w:t>Feb 2014 – May 2014</w:t>
+            </w:r>
+          </w:p>
+        </w:tc>
+        <w:tc>
+          <w:tcPr>
+            <w:tcW w:w="1160" w:type="pct"/>
+            <w:hideMark/>
+          </w:tcPr>
+          <w:p>
+            <w:pPr>
+              <w:pStyle w:val="TrescTabeli"/>
+            </w:pPr>
+            <w:proofErr w:type="spellStart"/>
+            <w:r>
+              <w:rPr>
+                <w:bCs/>
+              </w:rPr>
+              <w:t>Stockfish</w:t>
+            </w:r>
+            <w:proofErr w:type="spellEnd"/>
+            <w:r>
+              <w:t> 170514</w:t>
+            </w:r>
+          </w:p>
+        </w:tc>
+        <w:tc>
+          <w:tcPr>
+            <w:tcW w:w="1160" w:type="pct"/>
+            <w:hideMark/>
+          </w:tcPr>
+          <w:p>
+            <w:pPr>
+              <w:pStyle w:val="TrescTabeli"/>
+            </w:pPr>
+            <w:r>
+              <w:t>Komodo 7x</w:t>
+            </w:r>
+          </w:p>
+        </w:tc>
+      </w:tr>
+      <w:tr>
+        <w:trPr>
+          <w:trHeight w:val="20"/>
+        </w:trPr>
+        <w:tc>
+          <w:tcPr>
+            <w:tcW w:w="1204" w:type="pct"/>
+            <w:hideMark/>
+          </w:tcPr>
+          <w:p>
+            <w:pPr>
+              <w:pStyle w:val="TrescTabeli"/>
+            </w:pPr>
+            <w:r>
+              <w:t>6 (</w:t>
+            </w:r>
+            <w:proofErr w:type="spellStart"/>
+            <w:r>
+              <w:t>szachy</w:t>
+            </w:r>
+            <w:proofErr w:type="spellEnd"/>
+            <w:r>
+              <w:t xml:space="preserve"> </w:t>
+            </w:r>
+            <w:proofErr w:type="spellStart"/>
+            <w:r>
+              <w:t>losowe</w:t>
+            </w:r>
+            <w:proofErr w:type="spellEnd"/>
+            <w:r>
+              <w:t>)</w:t>
+            </w:r>
+          </w:p>
+        </w:tc>
+        <w:tc>
+          <w:tcPr>
+            <w:tcW w:w="1477" w:type="pct"/>
+            <w:hideMark/>
+          </w:tcPr>
+          <w:p>
+            <w:pPr>
+              <w:pStyle w:val="TrescTabeli"/>
+            </w:pPr>
+            <w:r>
+              <w:t>June 2014 – July 2014</w:t>
+            </w:r>
+          </w:p>
+        </w:tc>
+        <w:tc>
+          <w:tcPr>
+            <w:tcW w:w="1160" w:type="pct"/>
+            <w:hideMark/>
+          </w:tcPr>
+          <w:p>
+            <w:pPr>
+              <w:pStyle w:val="TrescTabeli"/>
+            </w:pPr>
+            <w:proofErr w:type="spellStart"/>
+            <w:r>
+              <w:t>Stockfish</w:t>
+            </w:r>
+            <w:proofErr w:type="spellEnd"/>
+            <w:r>
+              <w:t xml:space="preserve"> 260614</w:t>
+            </w:r>
+          </w:p>
+        </w:tc>
+        <w:tc>
+          <w:tcPr>
+            <w:tcW w:w="1160" w:type="pct"/>
+            <w:hideMark/>
+          </w:tcPr>
+          <w:p>
+            <w:pPr>
+              <w:pStyle w:val="TrescTabeli"/>
+            </w:pPr>
+            <w:r>
+              <w:t>Houdini 4</w:t>
+            </w:r>
+          </w:p>
+        </w:tc>
+      </w:tr>
+      <w:tr>
+        <w:trPr>
+          <w:trHeight w:val="20"/>
+        </w:trPr>
+        <w:tc>
+          <w:tcPr>
+            <w:tcW w:w="1204" w:type="pct"/>
+            <w:hideMark/>
+          </w:tcPr>
+          <w:p>
+            <w:pPr>
+              <w:pStyle w:val="TrescTabeli"/>
+            </w:pPr>
+            <w:r>
+              <w:t>7</w:t>
+            </w:r>
+          </w:p>
+        </w:tc>
+        <w:tc>
+          <w:tcPr>
+            <w:tcW w:w="1477" w:type="pct"/>
+            <w:hideMark/>
+          </w:tcPr>
+          <w:p>
+            <w:pPr>
+              <w:pStyle w:val="TrescTabeli"/>
+            </w:pPr>
+            <w:r>
+              <w:t>Sep 2014 – Dec 2014</w:t>
+            </w:r>
+          </w:p>
+        </w:tc>
+        <w:tc>
+          <w:tcPr>
+            <w:tcW w:w="1160" w:type="pct"/>
+            <w:hideMark/>
+          </w:tcPr>
+          <w:p>
+            <w:pPr>
+              <w:pStyle w:val="TrescTabeli"/>
+            </w:pPr>
+            <w:r>
+              <w:t>Komodo 1333</w:t>
+            </w:r>
+          </w:p>
+        </w:tc>
+        <w:tc>
+          <w:tcPr>
+            <w:tcW w:w="1160" w:type="pct"/>
+            <w:hideMark/>
+          </w:tcPr>
+          <w:p>
+            <w:pPr>
+              <w:pStyle w:val="TrescTabeli"/>
+            </w:pPr>
+            <w:proofErr w:type="spellStart"/>
+            <w:r>
+              <w:t>Stockfish</w:t>
+            </w:r>
+            <w:proofErr w:type="spellEnd"/>
+            <w:r>
+              <w:t xml:space="preserve"> 141214</w:t>
+            </w:r>
+          </w:p>
+        </w:tc>
+      </w:tr>
+      <w:tr>
+        <w:trPr>
+          <w:trHeight w:val="20"/>
+        </w:trPr>
+        <w:tc>
+          <w:tcPr>
+            <w:tcW w:w="1204" w:type="pct"/>
+            <w:hideMark/>
+          </w:tcPr>
+          <w:p>
+            <w:pPr>
+              <w:pStyle w:val="TrescTabeli"/>
+            </w:pPr>
+            <w:r>
+              <w:t>8</w:t>
+            </w:r>
+          </w:p>
+        </w:tc>
+        <w:tc>
+          <w:tcPr>
+            <w:tcW w:w="1477" w:type="pct"/>
+            <w:hideMark/>
+          </w:tcPr>
+          <w:p>
+            <w:pPr>
+              <w:pStyle w:val="TrescTabeli"/>
+            </w:pPr>
+            <w:r>
+              <w:t>Aug 2015 – Nov 2015</w:t>
+            </w:r>
+          </w:p>
+        </w:tc>
+        <w:tc>
+          <w:tcPr>
+            <w:tcW w:w="1160" w:type="pct"/>
+            <w:hideMark/>
+          </w:tcPr>
+          <w:p>
+            <w:pPr>
+              <w:pStyle w:val="TrescTabeli"/>
+            </w:pPr>
+            <w:r>
+              <w:t>Komodo 9.3x</w:t>
+            </w:r>
+          </w:p>
+        </w:tc>
+        <w:tc>
+          <w:tcPr>
+            <w:tcW w:w="1160" w:type="pct"/>
+            <w:hideMark/>
+          </w:tcPr>
+          <w:p>
+            <w:pPr>
+              <w:pStyle w:val="TrescTabeli"/>
+            </w:pPr>
+            <w:proofErr w:type="spellStart"/>
+            <w:r>
+              <w:t>Stockfish</w:t>
+            </w:r>
+            <w:proofErr w:type="spellEnd"/>
+            <w:r>
+              <w:t xml:space="preserve"> 021115</w:t>
+            </w:r>
+          </w:p>
+        </w:tc>
+      </w:tr>
+      <w:tr>
+        <w:trPr>
+          <w:trHeight w:val="332"/>
+        </w:trPr>
+        <w:tc>
+          <w:tcPr>
+            <w:tcW w:w="1204" w:type="pct"/>
+            <w:hideMark/>
+          </w:tcPr>
+          <w:p>
+            <w:pPr>
+              <w:pStyle w:val="TrescTabeli"/>
+            </w:pPr>
+            <w:r>
+              <w:t>9</w:t>
+            </w:r>
+          </w:p>
+        </w:tc>
+        <w:tc>
+          <w:tcPr>
+            <w:tcW w:w="1477" w:type="pct"/>
+            <w:hideMark/>
+          </w:tcPr>
+          <w:p>
+            <w:pPr>
+              <w:pStyle w:val="TrescTabeli"/>
+            </w:pPr>
+            <w:r>
+              <w:t>May 2016 – Dec 2016</w:t>
+            </w:r>
+          </w:p>
+        </w:tc>
+        <w:tc>
+          <w:tcPr>
+            <w:tcW w:w="1160" w:type="pct"/>
+            <w:hideMark/>
+          </w:tcPr>
+          <w:p>
+            <w:pPr>
+              <w:pStyle w:val="TrescTabeli"/>
+            </w:pPr>
+          </w:p>
+        </w:tc>
+        <w:tc>
+          <w:tcPr>
+            <w:tcW w:w="1160" w:type="pct"/>
+            <w:hideMark/>
+          </w:tcPr>
+          <w:p>
+            <w:pPr>
+              <w:pStyle w:val="TrescTabeli"/>
+            </w:pPr>
+          </w:p>
+        </w:tc>
+      </w:tr>
+    </w:tbl>
+    <w:p>
+      <w:pPr>
+        <w:ind w:firstLine="0"/>
+      </w:pPr>
+    </w:p>
+    <w:p>
+      <w:pPr>
+        <w:ind w:firstLine="0"/>
+      </w:pPr>
+      <w:r>
+        <w:tab/>
+        <w:t xml:space="preserve">W tabeli 2.1 zaprezentowano wyniki z wszystkich sezonów turnieju szachowego TCEC. Na ich podstawie można stwierdzić, że prawdopodobnie dwa najlepsze programy grające w szachy na dzień dzisiejszy to Stockfish oraz Komodo. Przydałoby się przeanalizować w niniejszym rozdziale oba. </w:t>
+      </w:r>
+      <w:r>
+        <w:t>Niestety Komodo, który jest prawdopodobnie najlepszym silnikiem szachowym na świecie [25] [26], jest także komercyjny i jego kod źródłowy jest zamknięty. Można jedynie kupić obecną wersję wykonywalną [27] lub poprzednią w wyprzedaży [28], dwie wersje wstecz są natomiast dostępne na licencji freeware [29]. Tak czy owak jako, że kod źródłowy nie jest dostępny analiza nie może zostać przeprowadzona. Szczęśliwie jednak, miejsce drugie z TCEC z 2015 roku, czyli Stockfish jest otwartoźródłowy i dostępny na publicznym repozytorium w serwisie github [30] [31]. W dalszej części tego rozdziału będzie jednym</w:t>
+      </w:r>
+      <w:r>
+        <w:t xml:space="preserve"> z</w:t>
+      </w:r>
+      <w:r>
+        <w:t xml:space="preserve"> kluczowych silników poddanych analizie.</w:t>
+      </w:r>
+    </w:p>
+    <w:p>
+      <w:pPr>
+        <w:ind w:firstLine="0"/>
+      </w:pPr>
+    </w:p>
+    <w:p>
+      <w:pPr>
+        <w:pStyle w:val="Caption"/>
+        <w:keepNext/>
+      </w:pPr>
+      <w:r>
+        <w:rPr>
+          <w:b/>
+        </w:rPr>
+        <w:lastRenderedPageBreak/>
+        <w:t xml:space="preserve">Tabela </w:t>
+      </w:r>
+      <w:r>
+        <w:rPr>
+          <w:b/>
+        </w:rPr>
+        <w:fldChar w:fldCharType="begin"/>
+      </w:r>
+      <w:r>
+        <w:rPr>
+          <w:b/>
+        </w:rPr>
+        <w:instrText xml:space="preserve"> STYLEREF 1 \s </w:instrText>
+      </w:r>
+      <w:r>
+        <w:rPr>
+          <w:b/>
+        </w:rPr>
+        <w:fldChar w:fldCharType="separate"/>
+      </w:r>
+      <w:r>
+        <w:rPr>
+          <w:b/>
+          <w:noProof/>
+        </w:rPr>
+        <w:t>2</w:t>
+      </w:r>
+      <w:r>
+        <w:rPr>
+          <w:b/>
+        </w:rPr>
+        <w:fldChar w:fldCharType="end"/>
+      </w:r>
+      <w:r>
+        <w:rPr>
+          <w:b/>
+        </w:rPr>
+        <w:t>.</w:t>
+      </w:r>
+      <w:r>
+        <w:rPr>
+          <w:b/>
+        </w:rPr>
+        <w:fldChar w:fldCharType="begin"/>
+      </w:r>
+      <w:r>
+        <w:rPr>
+          <w:b/>
+        </w:rPr>
+        <w:instrText xml:space="preserve"> SEQ Tabela \* ARABIC \s 1 </w:instrText>
+      </w:r>
+      <w:r>
+        <w:rPr>
+          <w:b/>
+        </w:rPr>
+        <w:fldChar w:fldCharType="separate"/>
+      </w:r>
+      <w:r>
+        <w:rPr>
+          <w:b/>
+          <w:noProof/>
+        </w:rPr>
+        <w:t>2</w:t>
+      </w:r>
+      <w:r>
+        <w:rPr>
+          <w:b/>
+        </w:rPr>
+        <w:fldChar w:fldCharType="end"/>
+      </w:r>
+      <w:r>
+        <w:rPr>
+          <w:b/>
+        </w:rPr>
+        <w:t>.</w:t>
+      </w:r>
+      <w:r>
+        <w:t xml:space="preserve"> </w:t>
+      </w:r>
+      <w:r>
+        <w:t>Wyniki w grze Go 9x9 [11]</w:t>
+      </w:r>
+    </w:p>
+    <w:tbl>
+      <w:tblPr>
+        <w:tblStyle w:val="TableGrid"/>
+        <w:tblW w:w="5000" w:type="pct"/>
+        <w:tblLook w:val="04A0" w:firstRow="1" w:lastRow="0" w:firstColumn="1" w:lastColumn="0" w:noHBand="0" w:noVBand="1"/>
+      </w:tblPr>
+      <w:tblGrid>
+        <w:gridCol w:w="2189"/>
+        <w:gridCol w:w="4256"/>
+        <w:gridCol w:w="2027"/>
+      </w:tblGrid>
+      <w:tr>
+        <w:trPr>
+          <w:trHeight w:val="20"/>
+        </w:trPr>
+        <w:tc>
+          <w:tcPr>
+            <w:tcW w:w="1292" w:type="pct"/>
+            <w:hideMark/>
+          </w:tcPr>
+          <w:p>
+            <w:pPr>
+              <w:pStyle w:val="TrescTabeli"/>
+            </w:pPr>
+            <w:proofErr w:type="spellStart"/>
+            <w:r>
+              <w:t>Miejsce</w:t>
+            </w:r>
+            <w:proofErr w:type="spellEnd"/>
+          </w:p>
+        </w:tc>
+        <w:tc>
+          <w:tcPr>
+            <w:tcW w:w="2512" w:type="pct"/>
+            <w:hideMark/>
+          </w:tcPr>
+          <w:p>
+            <w:pPr>
+              <w:pStyle w:val="TrescTabeli"/>
+            </w:pPr>
+            <w:proofErr w:type="spellStart"/>
+            <w:r>
+              <w:t>Nazwa</w:t>
+            </w:r>
+            <w:proofErr w:type="spellEnd"/>
+            <w:r>
+              <w:t xml:space="preserve"> </w:t>
+            </w:r>
+            <w:proofErr w:type="spellStart"/>
+            <w:r>
+              <w:t>programu</w:t>
+            </w:r>
+            <w:proofErr w:type="spellEnd"/>
+          </w:p>
+        </w:tc>
+        <w:tc>
+          <w:tcPr>
+            <w:tcW w:w="1196" w:type="pct"/>
+            <w:hideMark/>
+          </w:tcPr>
+          <w:p>
+            <w:pPr>
+              <w:pStyle w:val="TrescTabeli"/>
+            </w:pPr>
+            <w:proofErr w:type="spellStart"/>
+            <w:r>
+              <w:t>Punkty</w:t>
+            </w:r>
+            <w:proofErr w:type="spellEnd"/>
+          </w:p>
+        </w:tc>
+      </w:tr>
+      <w:tr>
+        <w:trPr>
+          <w:trHeight w:val="20"/>
+        </w:trPr>
+        <w:tc>
+          <w:tcPr>
+            <w:tcW w:w="1292" w:type="pct"/>
+            <w:hideMark/>
+          </w:tcPr>
+          <w:p>
+            <w:pPr>
+              <w:pStyle w:val="TrescTabeli"/>
+              <w:rPr>
+                <w:sz w:val="24"/>
+                <w:szCs w:val="24"/>
+              </w:rPr>
+            </w:pPr>
+            <w:r>
+              <w:rPr>
+                <w:rStyle w:val="Strong"/>
+                <w:rFonts w:cs="Arial"/>
+                <w:bdr w:val="none" w:sz="0" w:space="0" w:color="auto" w:frame="1"/>
+              </w:rPr>
+              <w:t>1</w:t>
+            </w:r>
+          </w:p>
+        </w:tc>
+        <w:tc>
+          <w:tcPr>
+            <w:tcW w:w="2512" w:type="pct"/>
+            <w:hideMark/>
+          </w:tcPr>
+          <w:p>
+            <w:pPr>
+              <w:pStyle w:val="TrescTabeli"/>
+            </w:pPr>
+            <w:r>
+              <w:rPr>
+                <w:rStyle w:val="Strong"/>
+                <w:rFonts w:cs="Arial"/>
+                <w:bdr w:val="none" w:sz="0" w:space="0" w:color="auto" w:frame="1"/>
+              </w:rPr>
+              <w:t>Zen</w:t>
+            </w:r>
+          </w:p>
+        </w:tc>
+        <w:tc>
+          <w:tcPr>
+            <w:tcW w:w="1196" w:type="pct"/>
+            <w:hideMark/>
+          </w:tcPr>
+          <w:p>
+            <w:pPr>
+              <w:pStyle w:val="TrescTabeli"/>
+            </w:pPr>
+            <w:r>
+              <w:t>9.5</w:t>
+            </w:r>
+          </w:p>
+        </w:tc>
+      </w:tr>
+      <w:tr>
+        <w:trPr>
+          <w:trHeight w:val="20"/>
+        </w:trPr>
+        <w:tc>
+          <w:tcPr>
+            <w:tcW w:w="1292" w:type="pct"/>
+            <w:hideMark/>
+          </w:tcPr>
+          <w:p>
+            <w:pPr>
+              <w:pStyle w:val="TrescTabeli"/>
+            </w:pPr>
+            <w:r>
+              <w:rPr>
+                <w:rStyle w:val="Strong"/>
+                <w:rFonts w:cs="Arial"/>
+                <w:bdr w:val="none" w:sz="0" w:space="0" w:color="auto" w:frame="1"/>
+              </w:rPr>
+              <w:t>2</w:t>
+            </w:r>
+          </w:p>
+        </w:tc>
+        <w:tc>
+          <w:tcPr>
+            <w:tcW w:w="2512" w:type="pct"/>
+            <w:hideMark/>
+          </w:tcPr>
+          <w:p>
+            <w:pPr>
+              <w:pStyle w:val="TrescTabeli"/>
+            </w:pPr>
+            <w:proofErr w:type="spellStart"/>
+            <w:r>
+              <w:rPr>
+                <w:rStyle w:val="Strong"/>
+                <w:rFonts w:cs="Arial"/>
+                <w:bdr w:val="none" w:sz="0" w:space="0" w:color="auto" w:frame="1"/>
+              </w:rPr>
+              <w:t>Abakus</w:t>
+            </w:r>
+            <w:proofErr w:type="spellEnd"/>
+          </w:p>
+        </w:tc>
+        <w:tc>
+          <w:tcPr>
+            <w:tcW w:w="1196" w:type="pct"/>
+            <w:hideMark/>
+          </w:tcPr>
+          <w:p>
+            <w:pPr>
+              <w:pStyle w:val="TrescTabeli"/>
+            </w:pPr>
+            <w:r>
+              <w:t>7.5</w:t>
+            </w:r>
+          </w:p>
+        </w:tc>
+      </w:tr>
+      <w:tr>
+        <w:trPr>
+          <w:trHeight w:val="20"/>
+        </w:trPr>
+        <w:tc>
+          <w:tcPr>
+            <w:tcW w:w="1292" w:type="pct"/>
+            <w:hideMark/>
+          </w:tcPr>
+          <w:p>
+            <w:pPr>
+              <w:pStyle w:val="TrescTabeli"/>
+            </w:pPr>
+            <w:r>
+              <w:rPr>
+                <w:rStyle w:val="Strong"/>
+                <w:rFonts w:cs="Arial"/>
+                <w:bdr w:val="none" w:sz="0" w:space="0" w:color="auto" w:frame="1"/>
+              </w:rPr>
+              <w:t>3</w:t>
+            </w:r>
+          </w:p>
+        </w:tc>
+        <w:tc>
+          <w:tcPr>
+            <w:tcW w:w="2512" w:type="pct"/>
+            <w:hideMark/>
+          </w:tcPr>
+          <w:p>
+            <w:pPr>
+              <w:pStyle w:val="TrescTabeli"/>
+            </w:pPr>
+            <w:r>
+              <w:rPr>
+                <w:rStyle w:val="Strong"/>
+                <w:rFonts w:cs="Arial"/>
+                <w:bdr w:val="none" w:sz="0" w:space="0" w:color="auto" w:frame="1"/>
+              </w:rPr>
+              <w:t>CGI</w:t>
+            </w:r>
+          </w:p>
+        </w:tc>
+        <w:tc>
+          <w:tcPr>
+            <w:tcW w:w="1196" w:type="pct"/>
+            <w:hideMark/>
+          </w:tcPr>
+          <w:p>
+            <w:pPr>
+              <w:pStyle w:val="TrescTabeli"/>
+            </w:pPr>
+            <w:r>
+              <w:t>7.0</w:t>
+            </w:r>
+          </w:p>
+        </w:tc>
+      </w:tr>
+      <w:tr>
+        <w:trPr>
+          <w:trHeight w:val="20"/>
+        </w:trPr>
+        <w:tc>
+          <w:tcPr>
+            <w:tcW w:w="1292" w:type="pct"/>
+            <w:hideMark/>
+          </w:tcPr>
+          <w:p>
+            <w:pPr>
+              <w:pStyle w:val="TrescTabeli"/>
+            </w:pPr>
+            <w:r>
+              <w:t>4</w:t>
+            </w:r>
+          </w:p>
+        </w:tc>
+        <w:tc>
+          <w:tcPr>
+            <w:tcW w:w="2512" w:type="pct"/>
+            <w:hideMark/>
+          </w:tcPr>
+          <w:p>
+            <w:pPr>
+              <w:pStyle w:val="TrescTabeli"/>
+            </w:pPr>
+            <w:proofErr w:type="spellStart"/>
+            <w:r>
+              <w:t>Nomitan</w:t>
+            </w:r>
+            <w:proofErr w:type="spellEnd"/>
+          </w:p>
+        </w:tc>
+        <w:tc>
+          <w:tcPr>
+            <w:tcW w:w="1196" w:type="pct"/>
+            <w:hideMark/>
+          </w:tcPr>
+          <w:p>
+            <w:pPr>
+              <w:pStyle w:val="TrescTabeli"/>
+            </w:pPr>
+            <w:r>
+              <w:t>4.0</w:t>
+            </w:r>
+          </w:p>
+        </w:tc>
+      </w:tr>
+      <w:tr>
+        <w:trPr>
+          <w:trHeight w:val="20"/>
+        </w:trPr>
+        <w:tc>
+          <w:tcPr>
+            <w:tcW w:w="1292" w:type="pct"/>
+            <w:hideMark/>
+          </w:tcPr>
+          <w:p>
+            <w:pPr>
+              <w:pStyle w:val="TrescTabeli"/>
+            </w:pPr>
+            <w:r>
+              <w:t>5</w:t>
+            </w:r>
+          </w:p>
+        </w:tc>
+        <w:tc>
+          <w:tcPr>
+            <w:tcW w:w="2512" w:type="pct"/>
+            <w:hideMark/>
+          </w:tcPr>
+          <w:p>
+            <w:pPr>
+              <w:pStyle w:val="TrescTabeli"/>
+            </w:pPr>
+            <w:proofErr w:type="spellStart"/>
+            <w:r>
+              <w:t>MC_ark</w:t>
+            </w:r>
+            <w:proofErr w:type="spellEnd"/>
+          </w:p>
+        </w:tc>
+        <w:tc>
+          <w:tcPr>
+            <w:tcW w:w="1196" w:type="pct"/>
+            <w:hideMark/>
+          </w:tcPr>
+          <w:p>
+            <w:pPr>
+              <w:pStyle w:val="TrescTabeli"/>
+            </w:pPr>
+            <w:r>
+              <w:t>2.0</w:t>
+            </w:r>
+          </w:p>
+        </w:tc>
+      </w:tr>
+      <w:tr>
+        <w:trPr>
+          <w:trHeight w:val="20"/>
+        </w:trPr>
+        <w:tc>
+          <w:tcPr>
+            <w:tcW w:w="1292" w:type="pct"/>
+            <w:hideMark/>
+          </w:tcPr>
+          <w:p>
+            <w:pPr>
+              <w:pStyle w:val="TrescTabeli"/>
+            </w:pPr>
+            <w:r>
+              <w:t>6</w:t>
+            </w:r>
+          </w:p>
+        </w:tc>
+        <w:tc>
+          <w:tcPr>
+            <w:tcW w:w="2512" w:type="pct"/>
+            <w:hideMark/>
+          </w:tcPr>
+          <w:p>
+            <w:pPr>
+              <w:pStyle w:val="TrescTabeli"/>
+            </w:pPr>
+            <w:proofErr w:type="spellStart"/>
+            <w:r>
+              <w:t>Wingo</w:t>
+            </w:r>
+            <w:proofErr w:type="spellEnd"/>
+          </w:p>
+        </w:tc>
+        <w:tc>
+          <w:tcPr>
+            <w:tcW w:w="1196" w:type="pct"/>
+            <w:hideMark/>
+          </w:tcPr>
+          <w:p>
+            <w:pPr>
+              <w:pStyle w:val="TrescTabeli"/>
+            </w:pPr>
+            <w:r>
+              <w:t>0.0</w:t>
+            </w:r>
+          </w:p>
+        </w:tc>
+      </w:tr>
+    </w:tbl>
+    <w:p>
+      <w:pPr>
+        <w:ind w:firstLine="0"/>
+      </w:pPr>
+    </w:p>
+    <w:p>
+      <w:r>
+        <w:t xml:space="preserve">Program Zen w 2015 wygrał we wszystkich rozgrywanych na Olimpiadzie Gier Komputerowych ICGA wersjach gry Go [11], nie tylko w wersji 9x9, której wyniki przedstawiono </w:t>
+      </w:r>
+      <w:r>
+        <w:t>w tabeli 2.2</w:t>
+      </w:r>
+      <w:r>
+        <w:t xml:space="preserve"> </w:t>
+      </w:r>
+      <w:r>
+        <w:t xml:space="preserve">ale też w wersjach 13x13 i 19x19. Byłby więc doskonałym kandydatem na analizę, niestety program został wydany komercyjnie [12]. Autor – japoński programista </w:t>
+      </w:r>
+      <w:r>
+        <w:t>Yoji Ojima</w:t>
+      </w:r>
+      <w:r>
+        <w:t xml:space="preserve"> po raz pierwszy w opublikował go jako komercyjny program w roku 2009 i kolejne jego wersje w latach następnych. Najnowsza wersja 6 pochodzi z 2016 i można ją zakupić na stronie [13], nie ma więc mowy o jakiejkolwiek analizie kodu źródłowego.</w:t>
+      </w:r>
+    </w:p>
+    <w:p>
+      <w:pPr>
+        <w:pStyle w:val="Caption"/>
+        <w:keepNext/>
+      </w:pPr>
+      <w:r>
+        <w:rPr>
+          <w:b/>
+        </w:rPr>
+        <w:t xml:space="preserve">Tabela </w:t>
+      </w:r>
+      <w:r>
+        <w:rPr>
+          <w:b/>
+        </w:rPr>
+        <w:fldChar w:fldCharType="begin"/>
+      </w:r>
+      <w:r>
+        <w:rPr>
+          <w:b/>
+        </w:rPr>
+        <w:instrText xml:space="preserve"> STYLEREF 1 \s </w:instrText>
+      </w:r>
+      <w:r>
+        <w:rPr>
+          <w:b/>
+        </w:rPr>
+        <w:fldChar w:fldCharType="separate"/>
+      </w:r>
+      <w:r>
+        <w:rPr>
+          <w:b/>
+          <w:noProof/>
+        </w:rPr>
+        <w:t>2</w:t>
+      </w:r>
+      <w:r>
+        <w:rPr>
+          <w:b/>
+        </w:rPr>
+        <w:fldChar w:fldCharType="end"/>
+      </w:r>
+      <w:r>
+        <w:rPr>
+          <w:b/>
+        </w:rPr>
+        <w:t>.</w:t>
+      </w:r>
+      <w:r>
+        <w:rPr>
+          <w:b/>
+        </w:rPr>
+        <w:fldChar w:fldCharType="begin"/>
+      </w:r>
+      <w:r>
+        <w:rPr>
+          <w:b/>
+        </w:rPr>
+        <w:instrText xml:space="preserve"> SEQ Tabela \* ARABIC \s 1 </w:instrText>
+      </w:r>
+      <w:r>
+        <w:rPr>
+          <w:b/>
+        </w:rPr>
+        <w:fldChar w:fldCharType="separate"/>
+      </w:r>
+      <w:r>
+        <w:rPr>
+          <w:b/>
+          <w:noProof/>
+        </w:rPr>
+        <w:t>3</w:t>
+      </w:r>
+      <w:r>
+        <w:rPr>
+          <w:b/>
+        </w:rPr>
+        <w:fldChar w:fldCharType="end"/>
+      </w:r>
+      <w:r>
+        <w:rPr>
+          <w:b/>
+        </w:rPr>
+        <w:t>.</w:t>
+      </w:r>
+      <w:r>
+        <w:t xml:space="preserve"> Wyniki w grze Hex 11x11 </w:t>
+      </w:r>
+      <w:r>
+        <w:t>[11]</w:t>
+      </w:r>
+    </w:p>
+    <w:tbl>
+      <w:tblPr>
+        <w:tblStyle w:val="TableGrid"/>
+        <w:tblW w:w="5000" w:type="pct"/>
+        <w:tblLook w:val="04A0" w:firstRow="1" w:lastRow="0" w:firstColumn="1" w:lastColumn="0" w:noHBand="0" w:noVBand="1"/>
+      </w:tblPr>
+      <w:tblGrid>
+        <w:gridCol w:w="2065"/>
+        <w:gridCol w:w="3960"/>
+        <w:gridCol w:w="2447"/>
+      </w:tblGrid>
+      <w:tr>
+        <w:trPr>
+          <w:trHeight w:val="20"/>
+        </w:trPr>
+        <w:tc>
+          <w:tcPr>
+            <w:tcW w:w="1219" w:type="pct"/>
+            <w:hideMark/>
+          </w:tcPr>
+          <w:p>
+            <w:pPr>
+              <w:pStyle w:val="TrescTabeli"/>
+              <w:rPr>
+                <w:lang w:val="pl-PL"/>
+              </w:rPr>
+            </w:pPr>
+            <w:r>
+              <w:rPr>
+                <w:lang w:val="pl-PL"/>
+              </w:rPr>
+              <w:t>Miejsce</w:t>
+            </w:r>
+          </w:p>
+        </w:tc>
+        <w:tc>
+          <w:tcPr>
+            <w:tcW w:w="2337" w:type="pct"/>
+            <w:hideMark/>
+          </w:tcPr>
+          <w:p>
+            <w:pPr>
+              <w:pStyle w:val="TrescTabeli"/>
+              <w:rPr>
+                <w:lang w:val="pl-PL"/>
+              </w:rPr>
+            </w:pPr>
+            <w:r>
+              <w:rPr>
+                <w:lang w:val="pl-PL"/>
+              </w:rPr>
+              <w:t>Nazwa</w:t>
+            </w:r>
+          </w:p>
+        </w:tc>
+        <w:tc>
+          <w:tcPr>
+            <w:tcW w:w="1444" w:type="pct"/>
+            <w:hideMark/>
+          </w:tcPr>
+          <w:p>
+            <w:pPr>
+              <w:pStyle w:val="TrescTabeli"/>
+              <w:rPr>
+                <w:lang w:val="pl-PL"/>
+              </w:rPr>
+            </w:pPr>
+            <w:r>
+              <w:rPr>
+                <w:lang w:val="pl-PL"/>
+              </w:rPr>
+              <w:t>Punkty</w:t>
+            </w:r>
+          </w:p>
+        </w:tc>
+      </w:tr>
+      <w:tr>
+        <w:trPr>
+          <w:trHeight w:val="20"/>
+        </w:trPr>
+        <w:tc>
+          <w:tcPr>
+            <w:tcW w:w="1219" w:type="pct"/>
+            <w:hideMark/>
+          </w:tcPr>
+          <w:p>
+            <w:pPr>
+              <w:pStyle w:val="TrescTabeli"/>
+              <w:rPr>
+                <w:color w:val="333333"/>
+                <w:sz w:val="24"/>
+                <w:szCs w:val="24"/>
+                <w:lang w:val="pl-PL"/>
+              </w:rPr>
+            </w:pPr>
+            <w:r>
+              <w:rPr>
+                <w:rStyle w:val="Strong"/>
+                <w:rFonts w:cs="Arial"/>
+                <w:color w:val="333333"/>
+                <w:bdr w:val="none" w:sz="0" w:space="0" w:color="auto" w:frame="1"/>
+                <w:lang w:val="pl-PL"/>
+              </w:rPr>
+              <w:t>1</w:t>
+            </w:r>
+          </w:p>
+        </w:tc>
+        <w:tc>
+          <w:tcPr>
+            <w:tcW w:w="2337" w:type="pct"/>
+            <w:hideMark/>
+          </w:tcPr>
+          <w:p>
+            <w:pPr>
+              <w:pStyle w:val="TrescTabeli"/>
+              <w:rPr>
+                <w:color w:val="333333"/>
+                <w:lang w:val="pl-PL"/>
+              </w:rPr>
+            </w:pPr>
+            <w:r>
+              <w:rPr>
+                <w:color w:val="333333"/>
+                <w:bdr w:val="none" w:sz="0" w:space="0" w:color="auto" w:frame="1"/>
+                <w:lang w:val="pl-PL"/>
+              </w:rPr>
+              <w:t>Mo-Hex</w:t>
+            </w:r>
+          </w:p>
+        </w:tc>
+        <w:tc>
+          <w:tcPr>
+            <w:tcW w:w="1444" w:type="pct"/>
+            <w:hideMark/>
+          </w:tcPr>
+          <w:p>
+            <w:pPr>
+              <w:pStyle w:val="TrescTabeli"/>
+              <w:rPr>
+                <w:color w:val="333333"/>
+                <w:lang w:val="pl-PL"/>
+              </w:rPr>
+            </w:pPr>
+            <w:r>
+              <w:rPr>
+                <w:color w:val="333333"/>
+                <w:lang w:val="pl-PL"/>
+              </w:rPr>
+              <w:t>7</w:t>
+            </w:r>
+          </w:p>
+        </w:tc>
+      </w:tr>
+      <w:tr>
+        <w:trPr>
+          <w:trHeight w:val="20"/>
+        </w:trPr>
+        <w:tc>
+          <w:tcPr>
+            <w:tcW w:w="1219" w:type="pct"/>
+            <w:hideMark/>
+          </w:tcPr>
+          <w:p>
+            <w:pPr>
+              <w:pStyle w:val="TrescTabeli"/>
+              <w:rPr>
+                <w:color w:val="333333"/>
+                <w:lang w:val="pl-PL"/>
+              </w:rPr>
+            </w:pPr>
+            <w:r>
+              <w:rPr>
+                <w:rStyle w:val="Strong"/>
+                <w:rFonts w:cs="Arial"/>
+                <w:color w:val="333333"/>
+                <w:bdr w:val="none" w:sz="0" w:space="0" w:color="auto" w:frame="1"/>
+                <w:lang w:val="pl-PL"/>
+              </w:rPr>
+              <w:t>2</w:t>
+            </w:r>
+          </w:p>
+        </w:tc>
+        <w:tc>
+          <w:tcPr>
+            <w:tcW w:w="2337" w:type="pct"/>
+            <w:hideMark/>
+          </w:tcPr>
+          <w:p>
+            <w:pPr>
+              <w:pStyle w:val="TrescTabeli"/>
+              <w:rPr>
+                <w:color w:val="333333"/>
+                <w:lang w:val="pl-PL"/>
+              </w:rPr>
+            </w:pPr>
+            <w:r>
+              <w:rPr>
+                <w:color w:val="333333"/>
+                <w:bdr w:val="none" w:sz="0" w:space="0" w:color="auto" w:frame="1"/>
+                <w:lang w:val="pl-PL"/>
+              </w:rPr>
+              <w:t>Deep-Hex</w:t>
+            </w:r>
+          </w:p>
+        </w:tc>
+        <w:tc>
+          <w:tcPr>
+            <w:tcW w:w="1444" w:type="pct"/>
+            <w:hideMark/>
+          </w:tcPr>
+          <w:p>
+            <w:pPr>
+              <w:pStyle w:val="TrescTabeli"/>
+              <w:rPr>
+                <w:color w:val="333333"/>
+                <w:lang w:val="pl-PL"/>
+              </w:rPr>
+            </w:pPr>
+            <w:r>
+              <w:rPr>
+                <w:color w:val="333333"/>
+                <w:lang w:val="pl-PL"/>
+              </w:rPr>
+              <w:t>5</w:t>
+            </w:r>
+          </w:p>
+        </w:tc>
+      </w:tr>
+      <w:tr>
+        <w:trPr>
+          <w:trHeight w:val="20"/>
+        </w:trPr>
+        <w:tc>
+          <w:tcPr>
+            <w:tcW w:w="1219" w:type="pct"/>
+            <w:hideMark/>
+          </w:tcPr>
+          <w:p>
+            <w:pPr>
+              <w:pStyle w:val="TrescTabeli"/>
+              <w:rPr>
+                <w:color w:val="333333"/>
+                <w:lang w:val="pl-PL"/>
+              </w:rPr>
+            </w:pPr>
+            <w:r>
+              <w:rPr>
+                <w:rStyle w:val="Strong"/>
+                <w:rFonts w:cs="Arial"/>
+                <w:color w:val="333333"/>
+                <w:bdr w:val="none" w:sz="0" w:space="0" w:color="auto" w:frame="1"/>
+                <w:lang w:val="pl-PL"/>
+              </w:rPr>
+              <w:t>3</w:t>
+            </w:r>
+          </w:p>
+        </w:tc>
+        <w:tc>
+          <w:tcPr>
+            <w:tcW w:w="2337" w:type="pct"/>
+            <w:hideMark/>
+          </w:tcPr>
+          <w:p>
+            <w:pPr>
+              <w:pStyle w:val="TrescTabeli"/>
+              <w:rPr>
+                <w:color w:val="333333"/>
+                <w:lang w:val="pl-PL"/>
+              </w:rPr>
+            </w:pPr>
+            <w:r>
+              <w:rPr>
+                <w:color w:val="333333"/>
+                <w:bdr w:val="none" w:sz="0" w:space="0" w:color="auto" w:frame="1"/>
+                <w:lang w:val="pl-PL"/>
+              </w:rPr>
+              <w:t>Ezo</w:t>
+            </w:r>
+          </w:p>
+        </w:tc>
+        <w:tc>
+          <w:tcPr>
+            <w:tcW w:w="1444" w:type="pct"/>
+            <w:hideMark/>
+          </w:tcPr>
+          <w:p>
+            <w:pPr>
+              <w:pStyle w:val="TrescTabeli"/>
+              <w:rPr>
+                <w:color w:val="333333"/>
+                <w:lang w:val="pl-PL"/>
+              </w:rPr>
+            </w:pPr>
+            <w:r>
+              <w:rPr>
+                <w:color w:val="333333"/>
+                <w:lang w:val="pl-PL"/>
+              </w:rPr>
+              <w:t>0</w:t>
+            </w:r>
+          </w:p>
+        </w:tc>
+      </w:tr>
+    </w:tbl>
+    <w:p>
+      <w:pPr>
+        <w:ind w:firstLine="0"/>
+      </w:pPr>
+    </w:p>
+    <w:p>
+      <w:pPr>
+        <w:pStyle w:val="Caption"/>
+        <w:keepNext/>
+      </w:pPr>
+      <w:r>
+        <w:rPr>
+          <w:b/>
+        </w:rPr>
+        <w:t xml:space="preserve">Tabela </w:t>
+      </w:r>
+      <w:r>
+        <w:rPr>
+          <w:b/>
+        </w:rPr>
+        <w:fldChar w:fldCharType="begin"/>
+      </w:r>
+      <w:r>
+        <w:rPr>
+          <w:b/>
+        </w:rPr>
+        <w:instrText xml:space="preserve"> STYLEREF 1 \s </w:instrText>
+      </w:r>
+      <w:r>
+        <w:rPr>
+          <w:b/>
+        </w:rPr>
+        <w:fldChar w:fldCharType="separate"/>
+      </w:r>
+      <w:r>
+        <w:rPr>
+          <w:b/>
+          <w:noProof/>
+        </w:rPr>
+        <w:t>2</w:t>
+      </w:r>
+      <w:r>
+        <w:rPr>
+          <w:b/>
+        </w:rPr>
+        <w:fldChar w:fldCharType="end"/>
+      </w:r>
+      <w:r>
+        <w:rPr>
+          <w:b/>
+        </w:rPr>
+        <w:t>.</w:t>
+      </w:r>
+      <w:r>
+        <w:rPr>
+          <w:b/>
+        </w:rPr>
+        <w:fldChar w:fldCharType="begin"/>
+      </w:r>
+      <w:r>
+        <w:rPr>
+          <w:b/>
+        </w:rPr>
+        <w:instrText xml:space="preserve"> SEQ Tabela \* ARABIC \s 1 </w:instrText>
+      </w:r>
+      <w:r>
+        <w:rPr>
+          <w:b/>
+        </w:rPr>
+        <w:fldChar w:fldCharType="separate"/>
+      </w:r>
+      <w:r>
+        <w:rPr>
+          <w:b/>
+          <w:noProof/>
+        </w:rPr>
+        <w:t>4</w:t>
+      </w:r>
+      <w:r>
+        <w:rPr>
+          <w:b/>
+        </w:rPr>
+        <w:fldChar w:fldCharType="end"/>
+      </w:r>
+      <w:r>
+        <w:rPr>
+          <w:b/>
+        </w:rPr>
+        <w:t>.</w:t>
+      </w:r>
+      <w:r>
+        <w:t xml:space="preserve"> Wyniki w grze Hex 13x13 [11]</w:t>
+      </w:r>
+    </w:p>
+    <w:tbl>
+      <w:tblPr>
+        <w:tblStyle w:val="TableGrid"/>
+        <w:tblW w:w="5000" w:type="pct"/>
+        <w:tblLook w:val="04A0" w:firstRow="1" w:lastRow="0" w:firstColumn="1" w:lastColumn="0" w:noHBand="0" w:noVBand="1"/>
+      </w:tblPr>
+      <w:tblGrid>
+        <w:gridCol w:w="2059"/>
+        <w:gridCol w:w="4007"/>
+        <w:gridCol w:w="2406"/>
+      </w:tblGrid>
+      <w:tr>
+        <w:trPr>
+          <w:trHeight w:val="20"/>
+        </w:trPr>
+        <w:tc>
+          <w:tcPr>
+            <w:tcW w:w="1215" w:type="pct"/>
+            <w:hideMark/>
+          </w:tcPr>
+          <w:p>
+            <w:pPr>
+              <w:pStyle w:val="TrescTabeli"/>
+              <w:rPr>
+                <w:lang w:val="pl-PL"/>
+              </w:rPr>
+            </w:pPr>
+            <w:r>
+              <w:rPr>
+                <w:lang w:val="pl-PL"/>
+              </w:rPr>
+              <w:t>Miejsce</w:t>
+            </w:r>
+          </w:p>
+        </w:tc>
+        <w:tc>
+          <w:tcPr>
+            <w:tcW w:w="2365" w:type="pct"/>
+            <w:hideMark/>
+          </w:tcPr>
+          <w:p>
+            <w:pPr>
+              <w:pStyle w:val="TrescTabeli"/>
+              <w:rPr>
+                <w:lang w:val="pl-PL"/>
+              </w:rPr>
+            </w:pPr>
+            <w:r>
+              <w:rPr>
+                <w:lang w:val="pl-PL"/>
+              </w:rPr>
+              <w:t>Nazwa</w:t>
+            </w:r>
+          </w:p>
+        </w:tc>
+        <w:tc>
+          <w:tcPr>
+            <w:tcW w:w="1420" w:type="pct"/>
+            <w:hideMark/>
+          </w:tcPr>
+          <w:p>
+            <w:pPr>
+              <w:pStyle w:val="TrescTabeli"/>
+              <w:rPr>
+                <w:lang w:val="pl-PL"/>
+              </w:rPr>
+            </w:pPr>
+            <w:r>
+              <w:rPr>
+                <w:lang w:val="pl-PL"/>
+              </w:rPr>
+              <w:t>Punkty</w:t>
+            </w:r>
+          </w:p>
+        </w:tc>
+      </w:tr>
+      <w:tr>
+        <w:trPr>
+          <w:trHeight w:val="20"/>
+        </w:trPr>
+        <w:tc>
+          <w:tcPr>
+            <w:tcW w:w="1215" w:type="pct"/>
+            <w:hideMark/>
+          </w:tcPr>
+          <w:p>
+            <w:pPr>
+              <w:pStyle w:val="TrescTabeli"/>
+              <w:rPr>
+                <w:color w:val="333333"/>
+                <w:sz w:val="24"/>
+                <w:szCs w:val="24"/>
+                <w:lang w:val="pl-PL"/>
+              </w:rPr>
+            </w:pPr>
+            <w:r>
+              <w:rPr>
+                <w:rStyle w:val="Strong"/>
+                <w:rFonts w:cs="Arial"/>
+                <w:color w:val="333333"/>
+                <w:bdr w:val="none" w:sz="0" w:space="0" w:color="auto" w:frame="1"/>
+                <w:lang w:val="pl-PL"/>
+              </w:rPr>
+              <w:t>1</w:t>
+            </w:r>
+          </w:p>
+        </w:tc>
+        <w:tc>
+          <w:tcPr>
+            <w:tcW w:w="2365" w:type="pct"/>
+            <w:hideMark/>
+          </w:tcPr>
+          <w:p>
+            <w:pPr>
+              <w:pStyle w:val="TrescTabeli"/>
+              <w:rPr>
+                <w:color w:val="333333"/>
+                <w:lang w:val="pl-PL"/>
+              </w:rPr>
+            </w:pPr>
+            <w:r>
+              <w:rPr>
+                <w:color w:val="333333"/>
+                <w:bdr w:val="none" w:sz="0" w:space="0" w:color="auto" w:frame="1"/>
+                <w:lang w:val="pl-PL"/>
+              </w:rPr>
+              <w:t>Mo-Hex</w:t>
+            </w:r>
+          </w:p>
+        </w:tc>
+        <w:tc>
+          <w:tcPr>
+            <w:tcW w:w="1420" w:type="pct"/>
+            <w:hideMark/>
+          </w:tcPr>
+          <w:p>
+            <w:pPr>
+              <w:pStyle w:val="TrescTabeli"/>
+              <w:rPr>
+                <w:color w:val="333333"/>
+                <w:lang w:val="pl-PL"/>
+              </w:rPr>
+            </w:pPr>
+            <w:r>
+              <w:rPr>
+                <w:color w:val="333333"/>
+                <w:lang w:val="pl-PL"/>
+              </w:rPr>
+              <w:t>6</w:t>
+            </w:r>
+          </w:p>
+        </w:tc>
+      </w:tr>
+      <w:tr>
+        <w:trPr>
+          <w:trHeight w:val="20"/>
+        </w:trPr>
+        <w:tc>
+          <w:tcPr>
+            <w:tcW w:w="1215" w:type="pct"/>
+            <w:hideMark/>
+          </w:tcPr>
+          <w:p>
+            <w:pPr>
+              <w:pStyle w:val="TrescTabeli"/>
+              <w:rPr>
+                <w:color w:val="333333"/>
+                <w:lang w:val="pl-PL"/>
+              </w:rPr>
+            </w:pPr>
+            <w:r>
+              <w:rPr>
+                <w:rStyle w:val="Strong"/>
+                <w:rFonts w:cs="Arial"/>
+                <w:color w:val="333333"/>
+                <w:bdr w:val="none" w:sz="0" w:space="0" w:color="auto" w:frame="1"/>
+                <w:lang w:val="pl-PL"/>
+              </w:rPr>
+              <w:t>2</w:t>
+            </w:r>
+          </w:p>
+        </w:tc>
+        <w:tc>
+          <w:tcPr>
+            <w:tcW w:w="2365" w:type="pct"/>
+            <w:hideMark/>
+          </w:tcPr>
+          <w:p>
+            <w:pPr>
+              <w:pStyle w:val="TrescTabeli"/>
+              <w:rPr>
+                <w:color w:val="333333"/>
+                <w:lang w:val="pl-PL"/>
+              </w:rPr>
+            </w:pPr>
+            <w:r>
+              <w:rPr>
+                <w:color w:val="333333"/>
+                <w:bdr w:val="none" w:sz="0" w:space="0" w:color="auto" w:frame="1"/>
+                <w:lang w:val="pl-PL"/>
+              </w:rPr>
+              <w:t>Deep-Hex</w:t>
+            </w:r>
+          </w:p>
+        </w:tc>
+        <w:tc>
+          <w:tcPr>
+            <w:tcW w:w="1420" w:type="pct"/>
+            <w:hideMark/>
+          </w:tcPr>
+          <w:p>
+            <w:pPr>
+              <w:pStyle w:val="TrescTabeli"/>
+              <w:rPr>
+                <w:color w:val="333333"/>
+                <w:lang w:val="pl-PL"/>
+              </w:rPr>
+            </w:pPr>
+            <w:r>
+              <w:rPr>
+                <w:color w:val="333333"/>
+                <w:lang w:val="pl-PL"/>
+              </w:rPr>
+              <w:t>6</w:t>
+            </w:r>
+          </w:p>
+        </w:tc>
+      </w:tr>
+      <w:tr>
+        <w:trPr>
+          <w:trHeight w:val="20"/>
+        </w:trPr>
+        <w:tc>
+          <w:tcPr>
+            <w:tcW w:w="1215" w:type="pct"/>
+            <w:hideMark/>
+          </w:tcPr>
+          <w:p>
+            <w:pPr>
+              <w:pStyle w:val="TrescTabeli"/>
+              <w:rPr>
+                <w:color w:val="333333"/>
+                <w:lang w:val="pl-PL"/>
+              </w:rPr>
+            </w:pPr>
+            <w:r>
+              <w:rPr>
+                <w:rStyle w:val="Strong"/>
+                <w:rFonts w:cs="Arial"/>
+                <w:color w:val="333333"/>
+                <w:bdr w:val="none" w:sz="0" w:space="0" w:color="auto" w:frame="1"/>
+                <w:lang w:val="pl-PL"/>
+              </w:rPr>
+              <w:t>3</w:t>
+            </w:r>
+          </w:p>
+        </w:tc>
+        <w:tc>
+          <w:tcPr>
+            <w:tcW w:w="2365" w:type="pct"/>
+            <w:hideMark/>
+          </w:tcPr>
+          <w:p>
+            <w:pPr>
+              <w:pStyle w:val="TrescTabeli"/>
+              <w:rPr>
+                <w:color w:val="333333"/>
+                <w:lang w:val="pl-PL"/>
+              </w:rPr>
+            </w:pPr>
+            <w:r>
+              <w:rPr>
+                <w:color w:val="333333"/>
+                <w:bdr w:val="none" w:sz="0" w:space="0" w:color="auto" w:frame="1"/>
+                <w:lang w:val="pl-PL"/>
+              </w:rPr>
+              <w:t>Ezo</w:t>
+            </w:r>
+          </w:p>
+        </w:tc>
+        <w:tc>
+          <w:tcPr>
+            <w:tcW w:w="1420" w:type="pct"/>
+            <w:hideMark/>
+          </w:tcPr>
+          <w:p>
+            <w:pPr>
+              <w:pStyle w:val="TrescTabeli"/>
+              <w:rPr>
+                <w:color w:val="333333"/>
+                <w:lang w:val="pl-PL"/>
+              </w:rPr>
+            </w:pPr>
+            <w:r>
+              <w:rPr>
+                <w:color w:val="333333"/>
+                <w:lang w:val="pl-PL"/>
+              </w:rPr>
+              <w:t>0</w:t>
+            </w:r>
+          </w:p>
+        </w:tc>
+      </w:tr>
+    </w:tbl>
+    <w:p>
+      <w:pPr>
+        <w:ind w:firstLine="0"/>
+      </w:pPr>
+    </w:p>
+    <w:p>
+      <w:pPr>
+        <w:ind w:firstLine="0"/>
+      </w:pPr>
+      <w:r>
+        <w:tab/>
+      </w:r>
+      <w:r>
+        <w:t>Innym dominującym</w:t>
+      </w:r>
+      <w:r>
+        <w:t xml:space="preserve"> silnikiem</w:t>
+      </w:r>
+      <w:r>
+        <w:t xml:space="preserve"> na wspomnianej wcześniej olimpiadzie okazał się być program MoHex, który wygrał w obu rozgrywanych odmianach gry Hex (11x11 i 13x13)</w:t>
+      </w:r>
+      <w:r>
+        <w:t xml:space="preserve"> [11]</w:t>
+      </w:r>
+      <w:r>
+        <w:t xml:space="preserve"> jak pokazano w tabelach 2.3 i 2.4</w:t>
+      </w:r>
+      <w:r>
+        <w:t>. W tym przypadku</w:t>
+      </w:r>
+      <w:r>
+        <w:t xml:space="preserve"> okazało się, że przynajmniej jakaś</w:t>
+      </w:r>
+      <w:r>
+        <w:t xml:space="preserve"> (zapewne starsza)</w:t>
+      </w:r>
+      <w:r>
+        <w:t xml:space="preserve"> wersja kodu źródłowego jest dostępna [14][15]. Dodatkowym </w:t>
+      </w:r>
+      <w:r>
+        <w:t xml:space="preserve"> </w:t>
+      </w:r>
+      <w:r>
+        <w:t xml:space="preserve">atutem jest fakt, że w </w:t>
+      </w:r>
+      <w:r>
+        <w:t>mistrzowskim programie Mo</w:t>
+      </w:r>
+      <w:r>
+        <w:t>-</w:t>
+      </w:r>
+      <w:r>
+        <w:t>Hex</w:t>
+      </w:r>
+      <w:r>
+        <w:t xml:space="preserve"> został wykorzystany algorytm polaka, Jakuba Pawlewicza – „</w:t>
+      </w:r>
+      <w:r>
+        <w:t>new virtual connection implementation</w:t>
+      </w:r>
+      <w:r>
+        <w:t>”. Po raz pierwszy ten algorytm został zaprezentowany w programie polaka MIMHex, którego kod źródłowy jest dostępny</w:t>
+      </w:r>
+      <w:r>
+        <w:t xml:space="preserve"> w kilku wersjach</w:t>
+      </w:r>
+      <w:r>
+        <w:t>, rozwijanych przez różnych autorów</w:t>
+      </w:r>
+      <w:r>
+        <w:t xml:space="preserve"> [16]</w:t>
+      </w:r>
+      <w:r>
+        <w:t xml:space="preserve"> [17] [18] [19] [20] [21] [22] [23] [24]</w:t>
+      </w:r>
+      <w:r>
+        <w:t>, co jeszcze bardziej ułatwi analizę</w:t>
+      </w:r>
+      <w:r>
+        <w:t>.</w:t>
+      </w:r>
+    </w:p>
+    <w:p>
+      <w:pPr>
+        <w:ind w:firstLine="0"/>
+      </w:pPr>
+      <w:r>
+        <w:tab/>
+        <w:t xml:space="preserve">Ostatnią już grą dla jakiej postanowiono dokonać przeglądu i analizy zaimplementowanych i dostępnych silników jest Connect6. Przyczyną jest </w:t>
+      </w:r>
+      <w:r>
+        <w:t>pewna</w:t>
+      </w:r>
+      <w:r>
+        <w:t xml:space="preserve"> fascynacja autora zagadnieniem gier (n,m,k,p,q), gdzie Connect6 jest grą (</w:t>
+      </w:r>
+      <w:r>
+        <w:rPr>
+          <w:rFonts w:cs="Arial"/>
+        </w:rPr>
+        <w:t>∞,</w:t>
+      </w:r>
+      <w:r>
+        <w:rPr>
+          <w:rFonts w:cs="Arial"/>
+        </w:rPr>
+        <w:t>∞</w:t>
+      </w:r>
+      <w:r>
+        <w:rPr>
+          <w:rFonts w:cs="Arial"/>
+        </w:rPr>
+        <w:t>,6,2,1</w:t>
+      </w:r>
+      <w:r>
+        <w:t>)</w:t>
+      </w:r>
+      <w:r>
+        <w:t xml:space="preserve"> [34] [35].</w:t>
+      </w:r>
+      <w:r>
+        <w:t xml:space="preserve"> </w:t>
+      </w:r>
+      <w:r>
+        <w:t>Istnieją też inne, niezwiązane bezpośrednio z jakością dostępnych silników tej gry,</w:t>
+      </w:r>
+      <w:r>
+        <w:t xml:space="preserve"> przyczyny</w:t>
+      </w:r>
+      <w:r>
+        <w:t>, które</w:t>
+      </w:r>
+      <w:r>
+        <w:t xml:space="preserve"> zostaną ujawnione w dalszej części pracy.</w:t>
+      </w:r>
+    </w:p>
+    <w:p>
+      <w:pPr>
+        <w:ind w:firstLine="0"/>
+      </w:pPr>
+    </w:p>
+    <w:p>
+      <w:pPr>
+        <w:pStyle w:val="Caption"/>
+        <w:keepNext/>
+        <w:rPr>
+          <w:lang w:val="en-US"/>
+        </w:rPr>
+      </w:pPr>
+      <w:proofErr w:type="spellStart"/>
+      <w:r>
+        <w:rPr>
+          <w:b/>
+          <w:lang w:val="en-US"/>
+        </w:rPr>
+        <w:t>Tabela</w:t>
+      </w:r>
+      <w:proofErr w:type="spellEnd"/>
+      <w:r>
+        <w:rPr>
+          <w:b/>
+          <w:lang w:val="en-US"/>
+        </w:rPr>
+        <w:t xml:space="preserve"> </w:t>
+      </w:r>
+      <w:r>
+        <w:rPr>
+          <w:b/>
+        </w:rPr>
+        <w:fldChar w:fldCharType="begin"/>
+      </w:r>
+      <w:r>
+        <w:rPr>
+          <w:b/>
+          <w:lang w:val="en-US"/>
+        </w:rPr>
+        <w:instrText xml:space="preserve"> STYLEREF 1 \s </w:instrText>
+      </w:r>
+      <w:r>
+        <w:rPr>
+          <w:b/>
+        </w:rPr>
+        <w:fldChar w:fldCharType="separate"/>
+      </w:r>
+      <w:r>
+        <w:rPr>
+          <w:b/>
+          <w:noProof/>
+          <w:lang w:val="en-US"/>
+        </w:rPr>
+        <w:t>2</w:t>
+      </w:r>
+      <w:r>
+        <w:rPr>
+          <w:b/>
+        </w:rPr>
+        <w:fldChar w:fldCharType="end"/>
+      </w:r>
+      <w:r>
+        <w:rPr>
+          <w:b/>
+          <w:lang w:val="en-US"/>
+        </w:rPr>
+        <w:t>.</w:t>
+      </w:r>
+      <w:r>
+        <w:rPr>
+          <w:b/>
+        </w:rPr>
+        <w:fldChar w:fldCharType="begin"/>
+      </w:r>
+      <w:r>
+        <w:rPr>
+          <w:b/>
+          <w:lang w:val="en-US"/>
+        </w:rPr>
+        <w:instrText xml:space="preserve"> SEQ Tabela \* ARABIC \s 1 </w:instrText>
+      </w:r>
+      <w:r>
+        <w:rPr>
+          <w:b/>
+        </w:rPr>
+        <w:fldChar w:fldCharType="separate"/>
+      </w:r>
+      <w:r>
+        <w:rPr>
+          <w:b/>
+          <w:noProof/>
+          <w:lang w:val="en-US"/>
+        </w:rPr>
+        <w:t>5</w:t>
+      </w:r>
+      <w:r>
+        <w:rPr>
+          <w:b/>
+        </w:rPr>
+        <w:fldChar w:fldCharType="end"/>
+      </w:r>
+      <w:r>
+        <w:rPr>
+          <w:b/>
+          <w:lang w:val="en-US"/>
+        </w:rPr>
+        <w:t>.</w:t>
+      </w:r>
+      <w:r>
+        <w:rPr>
+          <w:lang w:val="en-US"/>
+        </w:rPr>
+        <w:t xml:space="preserve"> </w:t>
+      </w:r>
+      <w:proofErr w:type="spellStart"/>
+      <w:r>
+        <w:rPr>
+          <w:lang w:val="en-US"/>
+        </w:rPr>
+        <w:t>Wyniki</w:t>
+      </w:r>
+      <w:proofErr w:type="spellEnd"/>
+      <w:r>
+        <w:rPr>
+          <w:lang w:val="en-US"/>
+        </w:rPr>
+        <w:t xml:space="preserve"> w </w:t>
+      </w:r>
+      <w:proofErr w:type="spellStart"/>
+      <w:r>
+        <w:rPr>
+          <w:lang w:val="en-US"/>
+        </w:rPr>
+        <w:t>grze</w:t>
+      </w:r>
+      <w:proofErr w:type="spellEnd"/>
+      <w:r>
+        <w:rPr>
+          <w:lang w:val="en-US"/>
+        </w:rPr>
+        <w:t xml:space="preserve"> Connect6 </w:t>
+      </w:r>
+      <w:r>
+        <w:rPr>
+          <w:lang w:val="en-US"/>
+        </w:rPr>
+        <w:t>[11]</w:t>
+      </w:r>
+    </w:p>
+    <w:tbl>
+      <w:tblPr>
+        <w:tblStyle w:val="TableGrid"/>
+        <w:tblW w:w="5000" w:type="pct"/>
+        <w:tblLook w:val="04A0" w:firstRow="1" w:lastRow="0" w:firstColumn="1" w:lastColumn="0" w:noHBand="0" w:noVBand="1"/>
+      </w:tblPr>
+      <w:tblGrid>
+        <w:gridCol w:w="1771"/>
+        <w:gridCol w:w="4629"/>
+        <w:gridCol w:w="2072"/>
+      </w:tblGrid>
+      <w:tr>
+        <w:trPr>
+          <w:trHeight w:val="20"/>
+        </w:trPr>
+        <w:tc>
+          <w:tcPr>
+            <w:tcW w:w="1045" w:type="pct"/>
+            <w:hideMark/>
+          </w:tcPr>
+          <w:p>
+            <w:pPr>
+              <w:pStyle w:val="TrescTabeli"/>
+            </w:pPr>
+            <w:proofErr w:type="spellStart"/>
+            <w:r>
+              <w:t>Miejsce</w:t>
+            </w:r>
+            <w:proofErr w:type="spellEnd"/>
+          </w:p>
+        </w:tc>
+        <w:tc>
+          <w:tcPr>
+            <w:tcW w:w="2732" w:type="pct"/>
+            <w:hideMark/>
+          </w:tcPr>
+          <w:p>
+            <w:pPr>
+              <w:pStyle w:val="TrescTabeli"/>
+            </w:pPr>
+            <w:proofErr w:type="spellStart"/>
+            <w:r>
+              <w:t>Nazwa</w:t>
+            </w:r>
+            <w:proofErr w:type="spellEnd"/>
+          </w:p>
+        </w:tc>
+        <w:tc>
+          <w:tcPr>
+            <w:tcW w:w="1223" w:type="pct"/>
+            <w:hideMark/>
+          </w:tcPr>
+          <w:p>
+            <w:pPr>
+              <w:pStyle w:val="TrescTabeli"/>
+            </w:pPr>
+            <w:proofErr w:type="spellStart"/>
+            <w:r>
+              <w:t>Punkty</w:t>
+            </w:r>
+            <w:proofErr w:type="spellEnd"/>
+          </w:p>
+        </w:tc>
+      </w:tr>
+      <w:tr>
+        <w:trPr>
+          <w:trHeight w:val="20"/>
+        </w:trPr>
+        <w:tc>
+          <w:tcPr>
+            <w:tcW w:w="1045" w:type="pct"/>
+            <w:hideMark/>
+          </w:tcPr>
+          <w:p>
+            <w:pPr>
+              <w:pStyle w:val="TrescTabeli"/>
+              <w:rPr>
+                <w:color w:val="333333"/>
+                <w:sz w:val="24"/>
+                <w:szCs w:val="24"/>
+              </w:rPr>
+            </w:pPr>
+            <w:r>
+              <w:rPr>
+                <w:color w:val="333333"/>
+                <w:bdr w:val="none" w:sz="0" w:space="0" w:color="auto" w:frame="1"/>
+              </w:rPr>
+              <w:t>2</w:t>
+            </w:r>
+          </w:p>
+        </w:tc>
+        <w:tc>
+          <w:tcPr>
+            <w:tcW w:w="2732" w:type="pct"/>
+            <w:hideMark/>
+          </w:tcPr>
+          <w:p>
+            <w:pPr>
+              <w:pStyle w:val="TrescTabeli"/>
+              <w:rPr>
+                <w:color w:val="333333"/>
+              </w:rPr>
+            </w:pPr>
+            <w:r>
+              <w:rPr>
+                <w:color w:val="333333"/>
+                <w:bdr w:val="none" w:sz="0" w:space="0" w:color="auto" w:frame="1"/>
+              </w:rPr>
+              <w:t>Floating Cloud</w:t>
+            </w:r>
+          </w:p>
+        </w:tc>
+        <w:tc>
+          <w:tcPr>
+            <w:tcW w:w="1223" w:type="pct"/>
+            <w:hideMark/>
+          </w:tcPr>
+          <w:p>
+            <w:pPr>
+              <w:pStyle w:val="TrescTabeli"/>
+              <w:rPr>
+                <w:color w:val="333333"/>
+              </w:rPr>
+            </w:pPr>
+            <w:r>
+              <w:rPr>
+                <w:color w:val="333333"/>
+              </w:rPr>
+              <w:t>6</w:t>
+            </w:r>
+          </w:p>
+        </w:tc>
+      </w:tr>
+      <w:tr>
+        <w:trPr>
+          <w:trHeight w:val="20"/>
+        </w:trPr>
+        <w:tc>
+          <w:tcPr>
+            <w:tcW w:w="1045" w:type="pct"/>
+            <w:hideMark/>
+          </w:tcPr>
+          <w:p>
+            <w:pPr>
+              <w:pStyle w:val="TrescTabeli"/>
+              <w:rPr>
+                <w:color w:val="333333"/>
+              </w:rPr>
+            </w:pPr>
+            <w:r>
+              <w:rPr>
+                <w:color w:val="333333"/>
+                <w:bdr w:val="none" w:sz="0" w:space="0" w:color="auto" w:frame="1"/>
+              </w:rPr>
+              <w:t>1</w:t>
+            </w:r>
+          </w:p>
+        </w:tc>
+        <w:tc>
+          <w:tcPr>
+            <w:tcW w:w="2732" w:type="pct"/>
+            <w:hideMark/>
+          </w:tcPr>
+          <w:p>
+            <w:pPr>
+              <w:pStyle w:val="TrescTabeli"/>
+              <w:rPr>
+                <w:color w:val="333333"/>
+              </w:rPr>
+            </w:pPr>
+            <w:r>
+              <w:rPr>
+                <w:rStyle w:val="Strong"/>
+                <w:rFonts w:cs="Arial"/>
+                <w:color w:val="333333"/>
+                <w:bdr w:val="none" w:sz="0" w:space="0" w:color="auto" w:frame="1"/>
+              </w:rPr>
+              <w:t>Explorer</w:t>
+            </w:r>
+          </w:p>
+        </w:tc>
+        <w:tc>
+          <w:tcPr>
+            <w:tcW w:w="1223" w:type="pct"/>
+            <w:hideMark/>
+          </w:tcPr>
+          <w:p>
+            <w:pPr>
+              <w:pStyle w:val="TrescTabeli"/>
+              <w:rPr>
+                <w:color w:val="333333"/>
+              </w:rPr>
+            </w:pPr>
+            <w:r>
+              <w:rPr>
+                <w:color w:val="333333"/>
+              </w:rPr>
+              <w:t>6</w:t>
+            </w:r>
+          </w:p>
+        </w:tc>
+      </w:tr>
+      <w:tr>
+        <w:trPr>
+          <w:trHeight w:val="20"/>
+        </w:trPr>
+        <w:tc>
+          <w:tcPr>
+            <w:tcW w:w="1045" w:type="pct"/>
+            <w:hideMark/>
+          </w:tcPr>
+          <w:p>
+            <w:pPr>
+              <w:pStyle w:val="TrescTabeli"/>
+              <w:rPr>
+                <w:color w:val="333333"/>
+              </w:rPr>
+            </w:pPr>
+            <w:r>
+              <w:rPr>
+                <w:rStyle w:val="Strong"/>
+                <w:rFonts w:cs="Arial"/>
+                <w:color w:val="333333"/>
+                <w:bdr w:val="none" w:sz="0" w:space="0" w:color="auto" w:frame="1"/>
+              </w:rPr>
+              <w:t>3</w:t>
+            </w:r>
+          </w:p>
+        </w:tc>
+        <w:tc>
+          <w:tcPr>
+            <w:tcW w:w="2732" w:type="pct"/>
+            <w:hideMark/>
+          </w:tcPr>
+          <w:p>
+            <w:pPr>
+              <w:pStyle w:val="TrescTabeli"/>
+              <w:rPr>
+                <w:color w:val="333333"/>
+              </w:rPr>
+            </w:pPr>
+            <w:r>
+              <w:rPr>
+                <w:rStyle w:val="Strong"/>
+                <w:rFonts w:cs="Arial"/>
+                <w:color w:val="333333"/>
+                <w:bdr w:val="none" w:sz="0" w:space="0" w:color="auto" w:frame="1"/>
+              </w:rPr>
+              <w:t>USTB1</w:t>
+            </w:r>
+          </w:p>
+        </w:tc>
+        <w:tc>
+          <w:tcPr>
+            <w:tcW w:w="1223" w:type="pct"/>
+            <w:hideMark/>
+          </w:tcPr>
+          <w:p>
+            <w:pPr>
+              <w:pStyle w:val="TrescTabeli"/>
+              <w:rPr>
+                <w:color w:val="333333"/>
+              </w:rPr>
+            </w:pPr>
+            <w:r>
+              <w:rPr>
+                <w:color w:val="333333"/>
+              </w:rPr>
+              <w:t>0</w:t>
+            </w:r>
+          </w:p>
+        </w:tc>
+      </w:tr>
+    </w:tbl>
+    <w:p>
+      <w:pPr>
+        <w:ind w:firstLine="0"/>
+        <w:rPr>
+          <w:lang w:val="en-US"/>
+        </w:rPr>
+      </w:pPr>
+    </w:p>
+    <w:p>
+      <w:pPr>
+        <w:ind w:firstLine="0"/>
+      </w:pPr>
+      <w:r>
+        <w:rPr>
+          <w:lang w:val="en-US"/>
+        </w:rPr>
+        <w:tab/>
+      </w:r>
+      <w:r>
+        <w:t>Niestety pomimo dogłębnego przeszukania internetu, żaden z</w:t>
+      </w:r>
+      <w:r>
+        <w:t xml:space="preserve"> programów grających w Connect6 i</w:t>
+      </w:r>
+      <w:r>
+        <w:t xml:space="preserve"> biorących udział w Olimpiadzie</w:t>
+      </w:r>
+      <w:r>
+        <w:t xml:space="preserve"> Gier Komputerowych ICGA w 2015 roku nie został odnaleziony w internecie. Ani w formie plików wykonywalnych ani tym bardziej w formie kodu źródłowego. </w:t>
+      </w:r>
+      <w:r>
+        <w:t xml:space="preserve">Po dosyć dogłębnych poszukiwaniach programów grających w Connect6 udało się znaleźć jeden dobrze napisany, nazwany „Connect-k”. Jego autor twierdzi, że jedynym innym dostępnym w internecie  programem grający w Connect6 jest </w:t>
+      </w:r>
+      <w:r>
+        <w:t xml:space="preserve"> NCTU6 </w:t>
+      </w:r>
+      <w:r>
+        <w:t>autorstwa dr-a</w:t>
+      </w:r>
+      <w:r>
+        <w:t xml:space="preserve"> I-Chen Wu</w:t>
+      </w:r>
+      <w:r>
+        <w:t xml:space="preserve"> (pomysłodawcy Connect6) [37].</w:t>
+      </w:r>
+      <w:r>
+        <w:t xml:space="preserve"> NCTU6 zazwyczaj wygrywa z Connect-k ale jest za to </w:t>
+      </w:r>
+      <w:r>
+        <w:t>o zamkniętym kodzie i w języku Chińskim [37] [38], odpada więc uwzględnienie go w analizie. Autor tej pracy znalazł też inny silnik Connect6, zaimplementowany przez bliżej nieznaną osobę [39], może posłużyć on do ewentualnego porównania z Connect-k, który zostanie w dalszej części rozdziału dogłębnie zanalizowany.</w:t>
+      </w:r>
+    </w:p>
+    <w:p>
+      <w:pPr>
+        <w:pStyle w:val="Heading2"/>
+        <w:rPr>
+          <w:lang w:val="en-US"/>
+        </w:rPr>
+      </w:pPr>
+      <w:proofErr w:type="spellStart"/>
+      <w:r>
+        <w:rPr>
+          <w:lang w:val="en-US"/>
+        </w:rPr>
+        <w:t>Stockfish</w:t>
+      </w:r>
+      <w:proofErr w:type="spellEnd"/>
+    </w:p>
+    <w:p>
+      <w:r>
+        <w:rPr>
+          <w:lang w:val="en-US"/>
+        </w:rPr>
+        <w:t>R</w:t>
+      </w:r>
+      <w:r>
+        <w:t>amadan kokokdad, dashjaf afjkashfjka i fala moko. Ragodago miko miko regajlsafjas, aksgsa jkla. Jakaakaka moranranin polo mdiasdoas.</w:t>
+      </w:r>
+    </w:p>
+    <w:p>
+      <w:r>
+        <w:t>Ja kaokkka hjfksahfja fsjdkhfas fsdkjfhsdjk vdsjvhds, hgjkdsgds, hgjdkshgjskdhgjksdhgjkasd i jakaa ahkgjsdhjkghasdjkgsadgds. Moja fhjadkfhsjdkfhui fhdsiufhdsui i jok. Hjhfahfsa hjafsaj i jaaa, hjaksfhkjsa jvskld.</w:t>
+      </w:r>
+    </w:p>
+    <w:p>
+      <w:pPr>
+        <w:pStyle w:val="Heading2"/>
+      </w:pPr>
+      <w:r>
+        <w:t>Mo-Hex</w:t>
+      </w:r>
+    </w:p>
+    <w:p>
+      <w:r>
         <w:t>Ramadan kokokdad, dashjaf afjkashfjka i fala moko. Ragodago miko miko regajlsafjas, aksgsa jkla. Jakaakaka moranranin polo mdiasdoas.</w:t>
       </w:r>
     </w:p>
@@ -1294,6 +4485,47 @@
         <w:t>Ja kaokkka hjfksahfja fsjdkhfas fsdkjfhsdjk vdsjvhds, hgjkdsgds, hgjdkshgjskdhgjksdhgjkasd i jakaa ahkgjsdhjkghasdjkgsadgds. Moja fhjadkfhsjdkfhui fhdsiufhdsui i jok. Hjhfahfsa hjafsaj i jaaa, hjaksfhkjsa jvskld.</w:t>
       </w:r>
     </w:p>
+    <w:p>
+      <w:pPr>
+        <w:pStyle w:val="Heading2"/>
+      </w:pPr>
+      <w:r>
+        <w:t>MIMHex</w:t>
+      </w:r>
+    </w:p>
+    <w:p>
+      <w:r>
+        <w:t>Ramadan kokokdad, dashjaf afjkashfjka i fala moko. Ragodago miko miko regajlsafjas, aksgsa jkla. Jakaakaka moranranin polo mdiasdoas.</w:t>
+      </w:r>
+    </w:p>
+    <w:p>
+      <w:r>
+        <w:t>Ja kaokkka hjfksahfja fsjdkhfas fsdkjfhsdjk vdsjvhds, hgjkdsgds, hgjdkshgjskdhgjksdhgjkasd i jakaa ahkgjsdhjkghasdjkgsadgds. Moja fhjadkfhsjdkfhui fhdsiufhdsui i jok. Hjhfahfsa hjafsaj i jaaa, hjaksfhkjsa jvskld.</w:t>
+      </w:r>
+    </w:p>
+    <w:p>
+      <w:pPr>
+        <w:pStyle w:val="Heading2"/>
+      </w:pPr>
+      <w:r>
+        <w:lastRenderedPageBreak/>
+        <w:t>Connect-k</w:t>
+      </w:r>
+    </w:p>
+    <w:p>
+      <w:r>
+        <w:t>Ramadan kokokdad, dashjaf afjkashfjka i fala moko. Ragodago miko miko regajlsafjas, aksgsa jkla. Jakaakaka moranranin polo mdiasdoas.</w:t>
+      </w:r>
+    </w:p>
+    <w:p>
+      <w:r>
+        <w:t>Ja kaokkka hjfksahfja fsjdkhfas fsdkjfhsdjk vdsjvhds, hgjkdsgds, hgjdkshgjskdhgjksdhgjkasd i jakaa ahkgjsdhjkghasdjkgsadgds. Moja fhjadkfhsjdkfhui fhdsiufhdsui i jok. Hjhfahfsa hjafsaj i jaaa, hjaksfhkjsa jvskld.</w:t>
+      </w:r>
+    </w:p>
+    <w:p/>
+    <w:p/>
+    <w:p/>
+    <w:p/>
     <w:p>
       <w:pPr>
         <w:spacing w:after="160" w:line="259" w:lineRule="auto"/>
@@ -1492,13 +4724,27 @@
           <w:lang w:val="pl-PL"/>
         </w:rPr>
       </w:pPr>
+      <w:r>
+        <w:rPr>
+          <w:lang w:val="pl-PL"/>
+        </w:rPr>
+        <w:t>Łagodne wprowadzenie do analizy algorytmów, Marek Kubale, Wydawnictwo Politechniki Gdańskiej, 2016, ISBN: 978-83-7348-652-2</w:t>
+      </w:r>
+    </w:p>
+    <w:p>
+      <w:pPr>
+        <w:pStyle w:val="WykazLiteratury"/>
+        <w:rPr>
+          <w:lang w:val="pl-PL"/>
+        </w:rPr>
+      </w:pPr>
       <w:hyperlink r:id="rId8" w:history="1">
         <w:r>
           <w:rPr>
             <w:rStyle w:val="Hyperlink"/>
             <w:lang w:val="pl-PL"/>
           </w:rPr>
-          <w:t>https://stockfishchess.org</w:t>
+          <w:t>http://en.wikipedia.org/wiki/Computer_chess</w:t>
         </w:r>
       </w:hyperlink>
       <w:r>
@@ -1521,6 +4767,566 @@
             <w:rStyle w:val="Hyperlink"/>
             <w:lang w:val="pl-PL"/>
           </w:rPr>
+          <w:t>http://en.wikipedia.org/wiki/Human–computer_chess_matches</w:t>
+        </w:r>
+      </w:hyperlink>
+      <w:r>
+        <w:rPr>
+          <w:lang w:val="pl-PL"/>
+        </w:rPr>
+        <w:t>, (data dostępu 02.04.2016)</w:t>
+      </w:r>
+    </w:p>
+    <w:p>
+      <w:pPr>
+        <w:pStyle w:val="WykazLiteratury"/>
+        <w:rPr>
+          <w:lang w:val="pl-PL"/>
+        </w:rPr>
+      </w:pPr>
+      <w:hyperlink r:id="rId10" w:history="1">
+        <w:r>
+          <w:rPr>
+            <w:rStyle w:val="Hyperlink"/>
+            <w:lang w:val="pl-PL"/>
+          </w:rPr>
+          <w:t>http://www.fierz.ch/history.htm</w:t>
+        </w:r>
+      </w:hyperlink>
+      <w:r>
+        <w:rPr>
+          <w:lang w:val="pl-PL"/>
+        </w:rPr>
+        <w:t>, (data dostępu 02.04.2016)</w:t>
+      </w:r>
+    </w:p>
+    <w:p>
+      <w:pPr>
+        <w:pStyle w:val="WykazLiteratury"/>
+        <w:rPr>
+          <w:lang w:val="pl-PL"/>
+        </w:rPr>
+      </w:pPr>
+      <w:hyperlink r:id="rId11" w:history="1">
+        <w:r>
+          <w:rPr>
+            <w:rStyle w:val="Hyperlink"/>
+            <w:lang w:val="pl-PL"/>
+          </w:rPr>
+          <w:t>https://en.wikipedia.org/wiki/Top_Chess_Engine_Championship</w:t>
+        </w:r>
+      </w:hyperlink>
+      <w:r>
+        <w:rPr>
+          <w:lang w:val="pl-PL"/>
+        </w:rPr>
+        <w:t>, (data dostępu 02.04.2016)</w:t>
+      </w:r>
+    </w:p>
+    <w:p>
+      <w:pPr>
+        <w:pStyle w:val="WykazLiteratury"/>
+        <w:rPr>
+          <w:lang w:val="pl-PL"/>
+        </w:rPr>
+      </w:pPr>
+      <w:hyperlink r:id="rId12" w:history="1">
+        <w:r>
+          <w:rPr>
+            <w:rStyle w:val="Hyperlink"/>
+            <w:lang w:val="pl-PL"/>
+          </w:rPr>
+          <w:t>https://en.wikipedia.org/wiki/International_Computer_Games_Association</w:t>
+        </w:r>
+      </w:hyperlink>
+      <w:r>
+        <w:rPr>
+          <w:lang w:val="pl-PL"/>
+        </w:rPr>
+        <w:t xml:space="preserve">, </w:t>
+      </w:r>
+      <w:r>
+        <w:rPr>
+          <w:lang w:val="pl-PL"/>
+        </w:rPr>
+        <w:t>(data dostępu 02.04.2016)</w:t>
+      </w:r>
+    </w:p>
+    <w:p>
+      <w:pPr>
+        <w:pStyle w:val="WykazLiteratury"/>
+        <w:rPr>
+          <w:lang w:val="pl-PL"/>
+        </w:rPr>
+      </w:pPr>
+      <w:hyperlink r:id="rId13" w:history="1">
+        <w:r>
+          <w:rPr>
+            <w:rStyle w:val="Hyperlink"/>
+            <w:lang w:val="pl-PL"/>
+          </w:rPr>
+          <w:t>https://en.wikipedia.org/wiki/Computer_Olympiad</w:t>
+        </w:r>
+      </w:hyperlink>
+      <w:r>
+        <w:rPr>
+          <w:lang w:val="pl-PL"/>
+        </w:rPr>
+        <w:t>, (data dostępu 02.04.2016)</w:t>
+      </w:r>
+    </w:p>
+    <w:p>
+      <w:pPr>
+        <w:pStyle w:val="WykazLiteratury"/>
+        <w:rPr>
+          <w:lang w:val="pl-PL"/>
+        </w:rPr>
+      </w:pPr>
+      <w:hyperlink r:id="rId14" w:history="1">
+        <w:r>
+          <w:rPr>
+            <w:rStyle w:val="Hyperlink"/>
+            <w:lang w:val="pl-PL"/>
+          </w:rPr>
+          <w:t>https://icga.leidenuniv.nl/?page_id=1112</w:t>
+        </w:r>
+      </w:hyperlink>
+      <w:r>
+        <w:rPr>
+          <w:lang w:val="pl-PL"/>
+        </w:rPr>
+        <w:t>, (data dostępu 02.04.2016)</w:t>
+      </w:r>
+    </w:p>
+    <w:p>
+      <w:pPr>
+        <w:pStyle w:val="WykazLiteratury"/>
+        <w:rPr>
+          <w:lang w:val="pl-PL"/>
+        </w:rPr>
+      </w:pPr>
+      <w:r>
+        <w:rPr>
+          <w:lang w:val="pl-PL"/>
+        </w:rPr>
+        <w:t>Zasady XIX Olimpiady Gier Komputerowych ICGA</w:t>
+      </w:r>
+      <w:r>
+        <w:rPr>
+          <w:lang w:val="pl-PL"/>
+        </w:rPr>
+        <w:br/>
+      </w:r>
+      <w:hyperlink r:id="rId15" w:history="1">
+        <w:r>
+          <w:rPr>
+            <w:rStyle w:val="Hyperlink"/>
+            <w:lang w:val="pl-PL"/>
+          </w:rPr>
+          <w:t>https://icga.leidenuniv.nl/wp-content/uploads/2016/03/Rules-ICGA-events-2016-3.pdf</w:t>
+        </w:r>
+      </w:hyperlink>
+      <w:r>
+        <w:rPr>
+          <w:lang w:val="pl-PL"/>
+        </w:rPr>
+        <w:t xml:space="preserve">, </w:t>
+      </w:r>
+      <w:r>
+        <w:rPr>
+          <w:lang w:val="pl-PL"/>
+        </w:rPr>
+        <w:t>(data dostępu 02.04.2016)</w:t>
+      </w:r>
+    </w:p>
+    <w:p>
+      <w:pPr>
+        <w:pStyle w:val="WykazLiteratury"/>
+        <w:rPr>
+          <w:lang w:val="pl-PL"/>
+        </w:rPr>
+      </w:pPr>
+      <w:hyperlink r:id="rId16" w:history="1">
+        <w:r>
+          <w:rPr>
+            <w:rStyle w:val="Hyperlink"/>
+            <w:lang w:val="pl-PL"/>
+          </w:rPr>
+          <w:t>https://en.wikipedia.org/wiki/Solved_game</w:t>
+        </w:r>
+      </w:hyperlink>
+      <w:r>
+        <w:rPr>
+          <w:lang w:val="pl-PL"/>
+        </w:rPr>
+        <w:t>, (data dostępu 02.04.2016)</w:t>
+      </w:r>
+    </w:p>
+    <w:p>
+      <w:pPr>
+        <w:pStyle w:val="WykazLiteratury"/>
+        <w:rPr>
+          <w:lang w:val="pl-PL"/>
+        </w:rPr>
+      </w:pPr>
+      <w:hyperlink r:id="rId17" w:history="1">
+        <w:r>
+          <w:rPr>
+            <w:rStyle w:val="Hyperlink"/>
+            <w:lang w:val="pl-PL"/>
+          </w:rPr>
+          <w:t>https://icga.leidenuniv.nl/?page_id=1315</w:t>
+        </w:r>
+      </w:hyperlink>
+    </w:p>
+    <w:p>
+      <w:pPr>
+        <w:pStyle w:val="WykazLiteratury"/>
+        <w:rPr>
+          <w:lang w:val="pl-PL"/>
+        </w:rPr>
+      </w:pPr>
+      <w:hyperlink r:id="rId18" w:history="1">
+        <w:r>
+          <w:rPr>
+            <w:rStyle w:val="Hyperlink"/>
+            <w:lang w:val="pl-PL"/>
+          </w:rPr>
+          <w:t>http://senseis.xmp.net/?ZenGoProgram</w:t>
+        </w:r>
+      </w:hyperlink>
+    </w:p>
+    <w:p>
+      <w:pPr>
+        <w:pStyle w:val="WykazLiteratury"/>
+        <w:rPr>
+          <w:lang w:val="pl-PL"/>
+        </w:rPr>
+      </w:pPr>
+      <w:hyperlink r:id="rId19" w:history="1">
+        <w:r>
+          <w:rPr>
+            <w:rStyle w:val="Hyperlink"/>
+            <w:lang w:val="pl-PL"/>
+          </w:rPr>
+          <w:t>https://book.mynavi.jp/tencho6/</w:t>
+        </w:r>
+      </w:hyperlink>
+    </w:p>
+    <w:p>
+      <w:pPr>
+        <w:pStyle w:val="WykazLiteratury"/>
+        <w:rPr>
+          <w:lang w:val="pl-PL"/>
+        </w:rPr>
+      </w:pPr>
+      <w:hyperlink r:id="rId20" w:history="1">
+        <w:r>
+          <w:rPr>
+            <w:rStyle w:val="Hyperlink"/>
+            <w:lang w:val="pl-PL"/>
+          </w:rPr>
+          <w:t>https://boardgamegeek.com/thread/609440/mohex-available-download</w:t>
+        </w:r>
+      </w:hyperlink>
+    </w:p>
+    <w:p>
+      <w:pPr>
+        <w:pStyle w:val="WykazLiteratury"/>
+        <w:rPr>
+          <w:lang w:val="pl-PL"/>
+        </w:rPr>
+      </w:pPr>
+      <w:hyperlink r:id="rId21" w:history="1">
+        <w:r>
+          <w:rPr>
+            <w:rStyle w:val="Hyperlink"/>
+            <w:lang w:val="pl-PL"/>
+          </w:rPr>
+          <w:t>http://benzene.sourceforge.net</w:t>
+        </w:r>
+      </w:hyperlink>
+    </w:p>
+    <w:p>
+      <w:pPr>
+        <w:pStyle w:val="WykazLiteratury"/>
+        <w:rPr>
+          <w:lang w:val="pl-PL"/>
+        </w:rPr>
+      </w:pPr>
+      <w:hyperlink r:id="rId22" w:history="1">
+        <w:r>
+          <w:rPr>
+            <w:rStyle w:val="Hyperlink"/>
+            <w:lang w:val="pl-PL"/>
+          </w:rPr>
+          <w:t>https://github.com/lukaszlew/MiMHex</w:t>
+        </w:r>
+      </w:hyperlink>
+    </w:p>
+    <w:p>
+      <w:pPr>
+        <w:pStyle w:val="WykazLiteratury"/>
+        <w:rPr>
+          <w:lang w:val="pl-PL"/>
+        </w:rPr>
+      </w:pPr>
+      <w:hyperlink r:id="rId23" w:history="1">
+        <w:r>
+          <w:rPr>
+            <w:rStyle w:val="Hyperlink"/>
+            <w:lang w:val="pl-PL"/>
+          </w:rPr>
+          <w:t>https://github.com/ala/MiMHex</w:t>
+        </w:r>
+      </w:hyperlink>
+    </w:p>
+    <w:p>
+      <w:pPr>
+        <w:pStyle w:val="WykazLiteratury"/>
+        <w:rPr>
+          <w:lang w:val="pl-PL"/>
+        </w:rPr>
+      </w:pPr>
+      <w:hyperlink r:id="rId24" w:history="1">
+        <w:r>
+          <w:rPr>
+            <w:rStyle w:val="Hyperlink"/>
+            <w:lang w:val="pl-PL"/>
+          </w:rPr>
+          <w:t>https://github.com/kdudzik/MiMHex</w:t>
+        </w:r>
+      </w:hyperlink>
+    </w:p>
+    <w:p>
+      <w:pPr>
+        <w:pStyle w:val="WykazLiteratury"/>
+        <w:rPr>
+          <w:lang w:val="pl-PL"/>
+        </w:rPr>
+      </w:pPr>
+      <w:hyperlink r:id="rId25" w:history="1">
+        <w:r>
+          <w:rPr>
+            <w:rStyle w:val="Hyperlink"/>
+            <w:lang w:val="pl-PL"/>
+          </w:rPr>
+          <w:t>https://github.com/krzysiocrash/MiMHex</w:t>
+        </w:r>
+      </w:hyperlink>
+    </w:p>
+    <w:p>
+      <w:pPr>
+        <w:pStyle w:val="WykazLiteratury"/>
+        <w:rPr>
+          <w:lang w:val="pl-PL"/>
+        </w:rPr>
+      </w:pPr>
+      <w:hyperlink r:id="rId26" w:history="1">
+        <w:r>
+          <w:rPr>
+            <w:rStyle w:val="Hyperlink"/>
+            <w:lang w:val="pl-PL"/>
+          </w:rPr>
+          <w:t>https://github.com/theolol/MiMHex</w:t>
+        </w:r>
+      </w:hyperlink>
+    </w:p>
+    <w:p>
+      <w:pPr>
+        <w:pStyle w:val="WykazLiteratury"/>
+        <w:rPr>
+          <w:lang w:val="pl-PL"/>
+        </w:rPr>
+      </w:pPr>
+      <w:hyperlink r:id="rId27" w:history="1">
+        <w:r>
+          <w:rPr>
+            <w:rStyle w:val="Hyperlink"/>
+            <w:lang w:val="pl-PL"/>
+          </w:rPr>
+          <w:t>https://github.com/bartoszborkowski/mimhex</w:t>
+        </w:r>
+      </w:hyperlink>
+    </w:p>
+    <w:p>
+      <w:pPr>
+        <w:pStyle w:val="WykazLiteratury"/>
+        <w:rPr>
+          <w:lang w:val="pl-PL"/>
+        </w:rPr>
+      </w:pPr>
+      <w:hyperlink r:id="rId28" w:history="1">
+        <w:r>
+          <w:rPr>
+            <w:rStyle w:val="Hyperlink"/>
+            <w:lang w:val="pl-PL"/>
+          </w:rPr>
+          <w:t>https://github.com/krzysiocrash/patterns</w:t>
+        </w:r>
+      </w:hyperlink>
+    </w:p>
+    <w:p>
+      <w:pPr>
+        <w:pStyle w:val="WykazLiteratury"/>
+        <w:rPr>
+          <w:lang w:val="pl-PL"/>
+        </w:rPr>
+      </w:pPr>
+      <w:hyperlink r:id="rId29" w:history="1">
+        <w:r>
+          <w:rPr>
+            <w:rStyle w:val="Hyperlink"/>
+            <w:lang w:val="pl-PL"/>
+          </w:rPr>
+          <w:t>https://github.com/qelo/MiMHex</w:t>
+        </w:r>
+      </w:hyperlink>
+    </w:p>
+    <w:p>
+      <w:pPr>
+        <w:pStyle w:val="WykazLiteratury"/>
+        <w:rPr>
+          <w:lang w:val="pl-PL"/>
+        </w:rPr>
+      </w:pPr>
+      <w:hyperlink r:id="rId30" w:history="1">
+        <w:r>
+          <w:rPr>
+            <w:rStyle w:val="Hyperlink"/>
+            <w:lang w:val="pl-PL"/>
+          </w:rPr>
+          <w:t>https://github.com/jakubpawlewicz/MiMHex</w:t>
+        </w:r>
+      </w:hyperlink>
+    </w:p>
+    <w:p>
+      <w:pPr>
+        <w:pStyle w:val="WykazLiteratury"/>
+        <w:rPr>
+          <w:lang w:val="pl-PL"/>
+        </w:rPr>
+      </w:pPr>
+      <w:hyperlink r:id="rId31" w:history="1">
+        <w:r>
+          <w:rPr>
+            <w:rStyle w:val="Hyperlink"/>
+            <w:lang w:val="pl-PL"/>
+          </w:rPr>
+          <w:t>https://en.wikipedia.org/wiki/Komodo_(chess)</w:t>
+        </w:r>
+      </w:hyperlink>
+    </w:p>
+    <w:p>
+      <w:pPr>
+        <w:pStyle w:val="WykazLiteratury"/>
+        <w:rPr>
+          <w:lang w:val="pl-PL"/>
+        </w:rPr>
+      </w:pPr>
+      <w:hyperlink r:id="rId32" w:history="1">
+        <w:r>
+          <w:rPr>
+            <w:rStyle w:val="Hyperlink"/>
+            <w:lang w:val="pl-PL"/>
+          </w:rPr>
+          <w:t>https://komodochess.com</w:t>
+        </w:r>
+      </w:hyperlink>
+    </w:p>
+    <w:p>
+      <w:pPr>
+        <w:pStyle w:val="WykazLiteratury"/>
+        <w:rPr>
+          <w:lang w:val="pl-PL"/>
+        </w:rPr>
+      </w:pPr>
+      <w:hyperlink r:id="rId33" w:history="1">
+        <w:r>
+          <w:rPr>
+            <w:rStyle w:val="Hyperlink"/>
+            <w:lang w:val="pl-PL"/>
+          </w:rPr>
+          <w:t>https://komodochess.com/Komodo10-50a.htm</w:t>
+        </w:r>
+      </w:hyperlink>
+    </w:p>
+    <w:p>
+      <w:pPr>
+        <w:pStyle w:val="WykazLiteratury"/>
+        <w:rPr>
+          <w:lang w:val="pl-PL"/>
+        </w:rPr>
+      </w:pPr>
+      <w:hyperlink r:id="rId34" w:history="1">
+        <w:r>
+          <w:rPr>
+            <w:rStyle w:val="Hyperlink"/>
+            <w:lang w:val="pl-PL"/>
+          </w:rPr>
+          <w:t>https://komodochess.com/Komodo9-43a.htm</w:t>
+        </w:r>
+      </w:hyperlink>
+    </w:p>
+    <w:p>
+      <w:pPr>
+        <w:pStyle w:val="WykazLiteratury"/>
+        <w:rPr>
+          <w:lang w:val="pl-PL"/>
+        </w:rPr>
+      </w:pPr>
+      <w:hyperlink r:id="rId35" w:history="1">
+        <w:r>
+          <w:rPr>
+            <w:rStyle w:val="Hyperlink"/>
+            <w:lang w:val="pl-PL"/>
+          </w:rPr>
+          <w:t>https://komodochess.com/pub/komodo-8.zip</w:t>
+        </w:r>
+      </w:hyperlink>
+      <w:r>
+        <w:rPr>
+          <w:lang w:val="pl-PL"/>
+        </w:rPr>
+        <w:t xml:space="preserve"> </w:t>
+      </w:r>
+    </w:p>
+    <w:p>
+      <w:pPr>
+        <w:pStyle w:val="WykazLiteratury"/>
+        <w:rPr>
+          <w:lang w:val="pl-PL"/>
+        </w:rPr>
+      </w:pPr>
+      <w:hyperlink r:id="rId36" w:history="1">
+        <w:r>
+          <w:rPr>
+            <w:rStyle w:val="Hyperlink"/>
+            <w:lang w:val="pl-PL"/>
+          </w:rPr>
+          <w:t>https://stockfishchess.org</w:t>
+        </w:r>
+      </w:hyperlink>
+      <w:r>
+        <w:rPr>
+          <w:lang w:val="pl-PL"/>
+        </w:rPr>
+        <w:t>, (data dostępu 02.04.2016)</w:t>
+      </w:r>
+    </w:p>
+    <w:p>
+      <w:pPr>
+        <w:pStyle w:val="WykazLiteratury"/>
+        <w:rPr>
+          <w:lang w:val="pl-PL"/>
+        </w:rPr>
+      </w:pPr>
+      <w:hyperlink r:id="rId37" w:history="1">
+        <w:r>
+          <w:rPr>
+            <w:rStyle w:val="Hyperlink"/>
+            <w:lang w:val="pl-PL"/>
+          </w:rPr>
           <w:t>https://github.com/official-stockfish/Stockfish</w:t>
         </w:r>
       </w:hyperlink>
@@ -1536,6 +5342,167 @@
         </w:rPr>
         <w:t>(data dostępu 02.04.2016)</w:t>
       </w:r>
+    </w:p>
+    <w:p>
+      <w:pPr>
+        <w:pStyle w:val="WykazLiteratury"/>
+        <w:rPr>
+          <w:lang w:val="pl-PL"/>
+        </w:rPr>
+      </w:pPr>
+      <w:hyperlink r:id="rId38" w:history="1">
+        <w:r>
+          <w:rPr>
+            <w:rStyle w:val="Hyperlink"/>
+            <w:lang w:val="pl-PL"/>
+          </w:rPr>
+          <w:t>https://en.wikipedia.org/wiki/M,n,k-game</w:t>
+        </w:r>
+      </w:hyperlink>
+    </w:p>
+    <w:p>
+      <w:pPr>
+        <w:pStyle w:val="WykazLiteratury"/>
+        <w:rPr>
+          <w:lang w:val="pl-PL"/>
+        </w:rPr>
+      </w:pPr>
+      <w:hyperlink r:id="rId39" w:history="1">
+        <w:r>
+          <w:rPr>
+            <w:rStyle w:val="Hyperlink"/>
+            <w:lang w:val="pl-PL"/>
+          </w:rPr>
+          <w:t>https://en.wikipedia.org/wiki/Tic-tac-toe</w:t>
+        </w:r>
+      </w:hyperlink>
+    </w:p>
+    <w:p>
+      <w:pPr>
+        <w:pStyle w:val="WykazLiteratury"/>
+        <w:rPr>
+          <w:lang w:val="pl-PL"/>
+        </w:rPr>
+      </w:pPr>
+      <w:hyperlink r:id="rId40" w:history="1">
+        <w:r>
+          <w:rPr>
+            <w:rStyle w:val="Hyperlink"/>
+            <w:lang w:val="pl-PL"/>
+          </w:rPr>
+          <w:t>https://en.wikipedia.org/wiki/Gomoku</w:t>
+        </w:r>
+      </w:hyperlink>
+    </w:p>
+    <w:p>
+      <w:pPr>
+        <w:pStyle w:val="WykazLiteratury"/>
+        <w:rPr>
+          <w:lang w:val="pl-PL"/>
+        </w:rPr>
+      </w:pPr>
+      <w:hyperlink r:id="rId41" w:history="1">
+        <w:r>
+          <w:rPr>
+            <w:rStyle w:val="Hyperlink"/>
+            <w:lang w:val="pl-PL"/>
+          </w:rPr>
+          <w:t>https://en.wikipedia.org/wiki/Connect6</w:t>
+        </w:r>
+      </w:hyperlink>
+      <w:r>
+        <w:rPr>
+          <w:lang w:val="pl-PL"/>
+        </w:rPr>
+        <w:t xml:space="preserve"> </w:t>
+      </w:r>
+    </w:p>
+    <w:p>
+      <w:pPr>
+        <w:pStyle w:val="WykazLiteratury"/>
+      </w:pPr>
+      <w:r>
+        <w:lastRenderedPageBreak/>
+        <w:t>A New Family of k-in-a-row Games</w:t>
+      </w:r>
+      <w:r>
+        <w:t xml:space="preserve">, I-Chen Wu and Dei-Yen Huang, </w:t>
+      </w:r>
+      <w:r>
+        <w:t>Department of Computer Scie</w:t>
+      </w:r>
+      <w:r>
+        <w:t xml:space="preserve">nce and Information Engineering, </w:t>
+      </w:r>
+      <w:r>
+        <w:t xml:space="preserve">National </w:t>
+      </w:r>
+      <w:proofErr w:type="spellStart"/>
+      <w:r>
+        <w:t>Chiao</w:t>
+      </w:r>
+      <w:proofErr w:type="spellEnd"/>
+      <w:r>
+        <w:t xml:space="preserve"> Tung University, Hsinchu, Taiwan</w:t>
+      </w:r>
+      <w:r>
+        <w:br/>
+      </w:r>
+      <w:hyperlink r:id="rId42" w:history="1">
+        <w:r>
+          <w:rPr>
+            <w:rStyle w:val="Hyperlink"/>
+          </w:rPr>
+          <w:t>http://www.connect6.org/k-in-a-row.pdf</w:t>
+        </w:r>
+      </w:hyperlink>
+      <w:r>
+        <w:t xml:space="preserve"> </w:t>
+      </w:r>
+    </w:p>
+    <w:p>
+      <w:pPr>
+        <w:pStyle w:val="WykazLiteratury"/>
+      </w:pPr>
+      <w:hyperlink r:id="rId43" w:history="1">
+        <w:r>
+          <w:rPr>
+            <w:rStyle w:val="Hyperlink"/>
+          </w:rPr>
+          <w:t>http://risujin.org/connectk/</w:t>
+        </w:r>
+      </w:hyperlink>
+    </w:p>
+    <w:p>
+      <w:pPr>
+        <w:pStyle w:val="WykazLiteratury"/>
+      </w:pPr>
+      <w:hyperlink r:id="rId44" w:history="1">
+        <w:r>
+          <w:rPr>
+            <w:rStyle w:val="Hyperlink"/>
+          </w:rPr>
+          <w:t>http://www.connect6.org</w:t>
+        </w:r>
+      </w:hyperlink>
+    </w:p>
+    <w:p>
+      <w:pPr>
+        <w:pStyle w:val="WykazLiteratury"/>
+      </w:pPr>
+      <w:hyperlink r:id="rId45" w:history="1">
+        <w:r>
+          <w:rPr>
+            <w:rStyle w:val="Hyperlink"/>
+          </w:rPr>
+          <w:t>https://bitbucket.org/BadRobot/connect6/src</w:t>
+        </w:r>
+      </w:hyperlink>
+    </w:p>
+    <w:p>
+      <w:pPr>
+        <w:pStyle w:val="WykazLiteratury"/>
+      </w:pPr>
     </w:p>
     <w:p>
       <w:pPr>
@@ -1545,9 +5512,6 @@
           <w:numId w:val="0"/>
         </w:numPr>
         <w:ind w:left="360" w:hanging="360"/>
-        <w:rPr>
-          <w:lang w:val="pl-PL"/>
-        </w:rPr>
       </w:pPr>
     </w:p>
     <w:p>
@@ -1555,8 +5519,14 @@
         <w:spacing w:after="160" w:line="259" w:lineRule="auto"/>
         <w:ind w:firstLine="0"/>
         <w:jc w:val="left"/>
-      </w:pPr>
-      <w:r>
+        <w:rPr>
+          <w:lang w:val="en-US"/>
+        </w:rPr>
+      </w:pPr>
+      <w:r>
+        <w:rPr>
+          <w:lang w:val="en-US"/>
+        </w:rPr>
         <w:br w:type="page"/>
       </w:r>
     </w:p>
@@ -1716,15 +5686,12 @@
     </w:p>
     <w:p>
       <w:r>
-        <w:t>Ja kaokkka hjfksahfja fsjdkhfas fsdkjfhsdjk vdsjvhds, hgjkdsgds, hgjdkshgjskdhgjksdhgjkasd i jakaa ahkgjsdhjkghasdjkgsadgds. Moja fhjadkfhsjdkfhui fhdsiufhdsui i jok. Hjhfahfsa hjaf</w:t>
-      </w:r>
-      <w:r>
-        <w:t>saj i jaaa, hjaksfhkjsa jvskld.</w:t>
+        <w:t>Ja kaokkka hjfksahfja fsjdkhfas fsdkjfhsdjk vdsjvhds, hgjkdsgds, hgjdkshgjskdhgjksdhgjkasd i jakaa ahkgjsdhjkghasdjkgsadgds. Moja fhjadkfhsjdkfhui fhdsiufhdsui i jok. Hjhfahfsa hjafsaj i jaaa, hjaksfhkjsa jvskld.</w:t>
       </w:r>
     </w:p>
     <w:p/>
     <w:sectPr>
-      <w:footerReference w:type="default" r:id="rId10"/>
+      <w:footerReference w:type="default" r:id="rId46"/>
       <w:pgSz w:w="11906" w:h="16838" w:code="9"/>
       <w:pgMar w:top="1440" w:right="1440" w:bottom="1440" w:left="1984" w:header="720" w:footer="720" w:gutter="0"/>
       <w:pgNumType w:start="3"/>
@@ -1794,7 +5761,7 @@
           <w:rPr>
             <w:noProof/>
           </w:rPr>
-          <w:t>15</w:t>
+          <w:t>6</w:t>
         </w:r>
         <w:r>
           <w:rPr>
@@ -2373,7 +6340,7 @@
     <w:lsdException w:name="Hyperlink" w:semiHidden="1" w:unhideWhenUsed="1"/>
     <w:lsdException w:name="FollowedHyperlink" w:semiHidden="1" w:unhideWhenUsed="1"/>
     <w:lsdException w:name="Strong" w:uiPriority="22" w:qFormat="1"/>
-    <w:lsdException w:name="Emphasis" w:uiPriority="20" w:qFormat="1"/>
+    <w:lsdException w:name="Emphasis" w:uiPriority="20"/>
     <w:lsdException w:name="Document Map" w:semiHidden="1" w:unhideWhenUsed="1"/>
     <w:lsdException w:name="Plain Text" w:semiHidden="1" w:unhideWhenUsed="1"/>
     <w:lsdException w:name="E-mail Signature" w:semiHidden="1" w:unhideWhenUsed="1"/>
@@ -2465,8 +6432,8 @@
     <w:lsdException w:name="Medium List 1 Accent 1" w:uiPriority="65"/>
     <w:lsdException w:name="Revision" w:semiHidden="1"/>
     <w:lsdException w:name="List Paragraph" w:uiPriority="34" w:qFormat="1"/>
-    <w:lsdException w:name="Quote" w:uiPriority="29" w:qFormat="1"/>
-    <w:lsdException w:name="Intense Quote" w:uiPriority="30" w:qFormat="1"/>
+    <w:lsdException w:name="Quote" w:uiPriority="29"/>
+    <w:lsdException w:name="Intense Quote" w:uiPriority="30"/>
     <w:lsdException w:name="Medium List 2 Accent 1" w:uiPriority="66"/>
     <w:lsdException w:name="Medium Grid 1 Accent 1" w:uiPriority="67"/>
     <w:lsdException w:name="Medium Grid 2 Accent 1" w:uiPriority="68"/>
@@ -2545,13 +6512,13 @@
     <w:lsdException w:name="Colorful Shading Accent 6" w:uiPriority="71"/>
     <w:lsdException w:name="Colorful List Accent 6" w:uiPriority="72"/>
     <w:lsdException w:name="Colorful Grid Accent 6" w:uiPriority="73"/>
-    <w:lsdException w:name="Subtle Emphasis" w:uiPriority="19" w:qFormat="1"/>
-    <w:lsdException w:name="Intense Emphasis" w:uiPriority="21" w:qFormat="1"/>
-    <w:lsdException w:name="Subtle Reference" w:uiPriority="31" w:qFormat="1"/>
-    <w:lsdException w:name="Intense Reference" w:uiPriority="32" w:qFormat="1"/>
-    <w:lsdException w:name="Book Title" w:uiPriority="33" w:qFormat="1"/>
+    <w:lsdException w:name="Subtle Emphasis" w:uiPriority="19"/>
+    <w:lsdException w:name="Intense Emphasis" w:uiPriority="21"/>
+    <w:lsdException w:name="Subtle Reference" w:uiPriority="31"/>
+    <w:lsdException w:name="Intense Reference" w:uiPriority="32"/>
+    <w:lsdException w:name="Book Title" w:uiPriority="33"/>
     <w:lsdException w:name="Bibliography" w:semiHidden="1" w:uiPriority="37" w:unhideWhenUsed="1"/>
-    <w:lsdException w:name="TOC Heading" w:semiHidden="1" w:uiPriority="39" w:unhideWhenUsed="1" w:qFormat="1"/>
+    <w:lsdException w:name="TOC Heading" w:semiHidden="1" w:uiPriority="39" w:unhideWhenUsed="1"/>
     <w:lsdException w:name="Plain Table 1" w:uiPriority="41"/>
     <w:lsdException w:name="Plain Table 2" w:uiPriority="42"/>
     <w:lsdException w:name="Plain Table 3" w:uiPriority="43"/>
@@ -3031,7 +6998,6 @@
     <w:next w:val="Normal"/>
     <w:uiPriority w:val="39"/>
     <w:unhideWhenUsed/>
-    <w:qFormat/>
     <w:rsid w:val="00D039B4"/>
     <w:pPr>
       <w:spacing w:after="0" w:line="259" w:lineRule="auto"/>
@@ -3250,6 +7216,17 @@
     <w:unhideWhenUsed/>
     <w:rsid w:val="00114838"/>
   </w:style>
+  <w:style w:type="paragraph" w:styleId="List2">
+    <w:name w:val="List 2"/>
+    <w:basedOn w:val="Normal"/>
+    <w:uiPriority w:val="99"/>
+    <w:unhideWhenUsed/>
+    <w:rsid w:val="0058055C"/>
+    <w:pPr>
+      <w:ind w:left="720" w:hanging="360"/>
+      <w:contextualSpacing/>
+    </w:pPr>
+  </w:style>
   <w:style w:type="character" w:customStyle="1" w:styleId="TytulDodatkuChar">
     <w:name w:val="TytulDodatku Char"/>
     <w:basedOn w:val="DefaultParagraphFont"/>
@@ -3260,6 +7237,143 @@
       <w:b/>
       <w:sz w:val="20"/>
       <w:szCs w:val="32"/>
+    </w:rPr>
+  </w:style>
+  <w:style w:type="paragraph" w:styleId="BodyText">
+    <w:name w:val="Body Text"/>
+    <w:basedOn w:val="Normal"/>
+    <w:link w:val="BodyTextChar"/>
+    <w:uiPriority w:val="99"/>
+    <w:semiHidden/>
+    <w:unhideWhenUsed/>
+    <w:rsid w:val="0058055C"/>
+    <w:pPr>
+      <w:spacing w:after="120"/>
+    </w:pPr>
+  </w:style>
+  <w:style w:type="character" w:customStyle="1" w:styleId="BodyTextChar">
+    <w:name w:val="Body Text Char"/>
+    <w:basedOn w:val="DefaultParagraphFont"/>
+    <w:link w:val="BodyText"/>
+    <w:uiPriority w:val="99"/>
+    <w:semiHidden/>
+    <w:rsid w:val="0058055C"/>
+    <w:rPr>
+      <w:rFonts w:ascii="Arial" w:hAnsi="Arial"/>
+      <w:sz w:val="20"/>
+      <w:lang w:val="pl-PL"/>
+    </w:rPr>
+  </w:style>
+  <w:style w:type="paragraph" w:styleId="BodyTextFirstIndent">
+    <w:name w:val="Body Text First Indent"/>
+    <w:basedOn w:val="BodyText"/>
+    <w:link w:val="BodyTextFirstIndentChar"/>
+    <w:uiPriority w:val="99"/>
+    <w:unhideWhenUsed/>
+    <w:rsid w:val="0058055C"/>
+    <w:pPr>
+      <w:spacing w:after="0"/>
+      <w:ind w:firstLine="360"/>
+    </w:pPr>
+  </w:style>
+  <w:style w:type="character" w:customStyle="1" w:styleId="BodyTextFirstIndentChar">
+    <w:name w:val="Body Text First Indent Char"/>
+    <w:basedOn w:val="BodyTextChar"/>
+    <w:link w:val="BodyTextFirstIndent"/>
+    <w:uiPriority w:val="99"/>
+    <w:rsid w:val="0058055C"/>
+    <w:rPr>
+      <w:rFonts w:ascii="Arial" w:hAnsi="Arial"/>
+      <w:sz w:val="20"/>
+      <w:lang w:val="pl-PL"/>
+    </w:rPr>
+  </w:style>
+  <w:style w:type="character" w:styleId="Strong">
+    <w:name w:val="Strong"/>
+    <w:basedOn w:val="DefaultParagraphFont"/>
+    <w:uiPriority w:val="22"/>
+    <w:qFormat/>
+    <w:rsid w:val="00F27F5C"/>
+    <w:rPr>
+      <w:b/>
+      <w:bCs/>
+    </w:rPr>
+  </w:style>
+  <w:style w:type="paragraph" w:styleId="NormalWeb">
+    <w:name w:val="Normal (Web)"/>
+    <w:basedOn w:val="Normal"/>
+    <w:uiPriority w:val="99"/>
+    <w:semiHidden/>
+    <w:unhideWhenUsed/>
+    <w:rsid w:val="00F27F5C"/>
+    <w:pPr>
+      <w:spacing w:before="100" w:beforeAutospacing="1" w:after="100" w:afterAutospacing="1" w:line="240" w:lineRule="auto"/>
+      <w:ind w:firstLine="0"/>
+      <w:jc w:val="left"/>
+    </w:pPr>
+    <w:rPr>
+      <w:rFonts w:ascii="Times New Roman" w:eastAsia="Times New Roman" w:hAnsi="Times New Roman" w:cs="Times New Roman"/>
+      <w:sz w:val="24"/>
+      <w:szCs w:val="24"/>
+      <w:lang w:val="en-US"/>
+    </w:rPr>
+  </w:style>
+  <w:style w:type="table" w:styleId="TableGrid">
+    <w:name w:val="Table Grid"/>
+    <w:basedOn w:val="TableNormal"/>
+    <w:uiPriority w:val="39"/>
+    <w:rsid w:val="00D26D72"/>
+    <w:pPr>
+      <w:spacing w:after="0" w:line="360" w:lineRule="auto"/>
+    </w:pPr>
+    <w:rPr>
+      <w:rFonts w:ascii="Arial" w:hAnsi="Arial"/>
+      <w:sz w:val="18"/>
+    </w:rPr>
+    <w:tblPr>
+      <w:tblBorders>
+        <w:top w:val="single" w:sz="4" w:space="0" w:color="auto"/>
+        <w:left w:val="single" w:sz="4" w:space="0" w:color="auto"/>
+        <w:bottom w:val="single" w:sz="4" w:space="0" w:color="auto"/>
+        <w:right w:val="single" w:sz="4" w:space="0" w:color="auto"/>
+        <w:insideH w:val="single" w:sz="4" w:space="0" w:color="auto"/>
+        <w:insideV w:val="single" w:sz="4" w:space="0" w:color="auto"/>
+      </w:tblBorders>
+    </w:tblPr>
+    <w:tcPr>
+      <w:vAlign w:val="center"/>
+    </w:tcPr>
+  </w:style>
+  <w:style w:type="paragraph" w:styleId="Caption">
+    <w:name w:val="caption"/>
+    <w:basedOn w:val="Normal"/>
+    <w:next w:val="Normal"/>
+    <w:uiPriority w:val="35"/>
+    <w:unhideWhenUsed/>
+    <w:qFormat/>
+    <w:rsid w:val="002638CF"/>
+    <w:pPr>
+      <w:spacing w:before="120"/>
+      <w:ind w:firstLine="0"/>
+    </w:pPr>
+    <w:rPr>
+      <w:iCs/>
+      <w:sz w:val="18"/>
+      <w:szCs w:val="18"/>
+    </w:rPr>
+  </w:style>
+  <w:style w:type="paragraph" w:customStyle="1" w:styleId="TrescTabeli">
+    <w:name w:val="TrescTabeli"/>
+    <w:basedOn w:val="Normal"/>
+    <w:qFormat/>
+    <w:rsid w:val="00646A59"/>
+    <w:pPr>
+      <w:ind w:firstLine="0"/>
+      <w:jc w:val="left"/>
+    </w:pPr>
+    <w:rPr>
+      <w:sz w:val="18"/>
+      <w:lang w:val="en-US"/>
     </w:rPr>
   </w:style>
 </w:styles>
@@ -3276,14 +7390,14 @@
     <w:charset w:val="00"/>
     <w:family w:val="roman"/>
     <w:pitch w:val="variable"/>
-    <w:sig w:usb0="E0002AFF" w:usb1="C0007841" w:usb2="00000009" w:usb3="00000000" w:csb0="000001FF" w:csb1="00000000"/>
+    <w:sig w:usb0="E0002AFF" w:usb1="C0007843" w:usb2="00000009" w:usb3="00000000" w:csb0="000001FF" w:csb1="00000000"/>
   </w:font>
   <w:font w:name="Calibri">
     <w:panose1 w:val="020F0502020204030204"/>
     <w:charset w:val="00"/>
     <w:family w:val="swiss"/>
     <w:pitch w:val="variable"/>
-    <w:sig w:usb0="E10002FF" w:usb1="4000ACFF" w:usb2="00000009" w:usb3="00000000" w:csb0="0000019F" w:csb1="00000000"/>
+    <w:sig w:usb0="E00002FF" w:usb1="4000ACFF" w:usb2="00000001" w:usb3="00000000" w:csb0="0000019F" w:csb1="00000000"/>
   </w:font>
   <w:font w:name="Arial">
     <w:panose1 w:val="020B0604020202020204"/>
@@ -3297,7 +7411,7 @@
     <w:charset w:val="00"/>
     <w:family w:val="swiss"/>
     <w:pitch w:val="variable"/>
-    <w:sig w:usb0="A00002EF" w:usb1="4000207B" w:usb2="00000000" w:usb3="00000000" w:csb0="0000019F" w:csb1="00000000"/>
+    <w:sig w:usb0="A00002EF" w:usb1="4000207B" w:usb2="00000000" w:usb3="00000000" w:csb0="0000009F" w:csb1="00000000"/>
   </w:font>
 </w:fonts>
 </file>
@@ -3318,7 +7432,6 @@
   <w:rsids>
     <w:rsidRoot w:val="007B76E2"/>
     <w:rsid w:val="007B76E2"/>
-    <w:rsid w:val="00E15A75"/>
   </w:rsids>
   <m:mathPr>
     <m:mathFont m:val="Cambria Math"/>
@@ -4058,7 +8171,7 @@
 </file>
 
 <file path=customXml/itemProps1.xml><?xml version="1.0" encoding="utf-8"?>
-<ds:datastoreItem xmlns:ds="http://schemas.openxmlformats.org/officeDocument/2006/customXml" ds:itemID="{52523017-B9A3-414D-8240-D9369CB724B3}">
+<ds:datastoreItem xmlns:ds="http://schemas.openxmlformats.org/officeDocument/2006/customXml" ds:itemID="{76589C0F-DA0C-43B2-B3D8-069935D91CF9}">
   <ds:schemaRefs>
     <ds:schemaRef ds:uri="http://schemas.openxmlformats.org/officeDocument/2006/bibliography"/>
   </ds:schemaRefs>

</xml_diff>